<commit_message>
Done with home page
</commit_message>
<xml_diff>
--- a/notes.docx
+++ b/notes.docx
@@ -22,15 +22,7 @@
     <w:p/>
     <w:p>
       <w:r>
-        <w:t>Create .</w:t>
-      </w:r>
-      <w:proofErr w:type="spellStart"/>
-      <w:r>
-        <w:t>babelrc</w:t>
-      </w:r>
-      <w:proofErr w:type="spellEnd"/>
-      <w:r>
-        <w:t>:</w:t>
+        <w:t>Create .babelrc:</w:t>
       </w:r>
     </w:p>
     <w:p/>
@@ -277,21 +269,8 @@
       </w:r>
     </w:p>
     <w:p>
-      <w:proofErr w:type="gramStart"/>
-      <w:r>
-        <w:t>npm</w:t>
-      </w:r>
-      <w:proofErr w:type="gramEnd"/>
-      <w:r>
-        <w:t xml:space="preserve"> </w:t>
-      </w:r>
-      <w:proofErr w:type="spellStart"/>
-      <w:r>
-        <w:t>i</w:t>
-      </w:r>
-      <w:proofErr w:type="spellEnd"/>
-      <w:r>
-        <w:t xml:space="preserve"> </w:t>
+      <w:r>
+        <w:t xml:space="preserve">npm i </w:t>
       </w:r>
     </w:p>
     <w:p>
@@ -303,15 +282,7 @@
         </w:numPr>
       </w:pPr>
       <w:r>
-        <w:t>@chakra-</w:t>
-      </w:r>
-      <w:proofErr w:type="spellStart"/>
-      <w:r>
-        <w:t>ui</w:t>
-      </w:r>
-      <w:proofErr w:type="spellEnd"/>
-      <w:r>
-        <w:t>/react @emotion/react @emotion/styled</w:t>
+        <w:t>@chakra-ui/react @emotion/react @emotion/styled</w:t>
       </w:r>
       <w:r>
         <w:t xml:space="preserve"> (Chakra UI pear dependencies)</w:t>
@@ -326,15 +297,7 @@
         </w:numPr>
       </w:pPr>
       <w:r>
-        <w:t xml:space="preserve"> </w:t>
-      </w:r>
-      <w:proofErr w:type="spellStart"/>
-      <w:r>
-        <w:t>axios</w:t>
-      </w:r>
-      <w:proofErr w:type="spellEnd"/>
-      <w:r>
-        <w:t xml:space="preserve"> </w:t>
+        <w:t xml:space="preserve"> axios </w:t>
       </w:r>
     </w:p>
     <w:p>
@@ -369,11 +332,9 @@
           <w:numId w:val="1"/>
         </w:numPr>
       </w:pPr>
-      <w:proofErr w:type="spellStart"/>
       <w:r>
         <w:t>nprogress</w:t>
       </w:r>
-      <w:proofErr w:type="spellEnd"/>
       <w:r>
         <w:t xml:space="preserve"> (progress bar)</w:t>
       </w:r>
@@ -401,12 +362,2732 @@
           <w:numId w:val="1"/>
         </w:numPr>
       </w:pPr>
+      <w:r>
+        <w:t xml:space="preserve"> react-icons</w:t>
+      </w:r>
+    </w:p>
+    <w:p/>
+    <w:p/>
+    <w:p>
+      <w:r>
+        <w:t>ChakraUi</w:t>
+      </w:r>
+    </w:p>
+    <w:p>
+      <w:r>
+        <w:t>&lt;Flex&gt; -&gt; flex</w:t>
+      </w:r>
+    </w:p>
+    <w:p>
+      <w:r>
+        <w:t>&lt;Box&gt; -&gt; div</w:t>
+      </w:r>
+    </w:p>
+    <w:p/>
+    <w:p>
+      <w:r>
+        <w:t>ChakraUI:</w:t>
+      </w:r>
+    </w:p>
+    <w:p>
+      <w:r>
+        <w:t>It is used to avoid writing css expilicitly. To make sure it works fine, we need to wrap our app inside C</w:t>
+      </w:r>
       <w:bookmarkStart w:id="0" w:name="_GoBack"/>
       <w:bookmarkEnd w:id="0"/>
       <w:r>
-        <w:t xml:space="preserve"> react-icons</w:t>
-      </w:r>
-    </w:p>
+        <w:t>hakraProvider</w:t>
+      </w:r>
+    </w:p>
+    <w:p>
+      <w:pPr>
+        <w:shd w:val="clear" w:color="auto" w:fill="1E1E1E"/>
+        <w:spacing w:after="0" w:line="285" w:lineRule="atLeast"/>
+        <w:rPr>
+          <w:rFonts w:ascii="Consolas" w:eastAsia="Times New Roman" w:hAnsi="Consolas" w:cs="Times New Roman"/>
+          <w:color w:val="D4D4D4"/>
+          <w:sz w:val="21"/>
+          <w:szCs w:val="21"/>
+        </w:rPr>
+      </w:pPr>
+      <w:r>
+        <w:rPr>
+          <w:rFonts w:ascii="Consolas" w:eastAsia="Times New Roman" w:hAnsi="Consolas" w:cs="Times New Roman"/>
+          <w:color w:val="C586C0"/>
+          <w:sz w:val="21"/>
+          <w:szCs w:val="21"/>
+        </w:rPr>
+        <w:t>import</w:t>
+      </w:r>
+      <w:r>
+        <w:rPr>
+          <w:rFonts w:ascii="Consolas" w:eastAsia="Times New Roman" w:hAnsi="Consolas" w:cs="Times New Roman"/>
+          <w:color w:val="D4D4D4"/>
+          <w:sz w:val="21"/>
+          <w:szCs w:val="21"/>
+        </w:rPr>
+        <w:t xml:space="preserve"> </w:t>
+      </w:r>
+      <w:r>
+        <w:rPr>
+          <w:rFonts w:ascii="Consolas" w:eastAsia="Times New Roman" w:hAnsi="Consolas" w:cs="Times New Roman"/>
+          <w:color w:val="CE9178"/>
+          <w:sz w:val="21"/>
+          <w:szCs w:val="21"/>
+        </w:rPr>
+        <w:t>'../styles/globals.css'</w:t>
+      </w:r>
+    </w:p>
+    <w:p>
+      <w:pPr>
+        <w:shd w:val="clear" w:color="auto" w:fill="1E1E1E"/>
+        <w:spacing w:after="0" w:line="285" w:lineRule="atLeast"/>
+        <w:rPr>
+          <w:rFonts w:ascii="Consolas" w:eastAsia="Times New Roman" w:hAnsi="Consolas" w:cs="Times New Roman"/>
+          <w:color w:val="D4D4D4"/>
+          <w:sz w:val="21"/>
+          <w:szCs w:val="21"/>
+        </w:rPr>
+      </w:pPr>
+      <w:r>
+        <w:rPr>
+          <w:rFonts w:ascii="Consolas" w:eastAsia="Times New Roman" w:hAnsi="Consolas" w:cs="Times New Roman"/>
+          <w:color w:val="C586C0"/>
+          <w:sz w:val="21"/>
+          <w:szCs w:val="21"/>
+        </w:rPr>
+        <w:t>import</w:t>
+      </w:r>
+      <w:r>
+        <w:rPr>
+          <w:rFonts w:ascii="Consolas" w:eastAsia="Times New Roman" w:hAnsi="Consolas" w:cs="Times New Roman"/>
+          <w:color w:val="D4D4D4"/>
+          <w:sz w:val="21"/>
+          <w:szCs w:val="21"/>
+        </w:rPr>
+        <w:t xml:space="preserve"> </w:t>
+      </w:r>
+      <w:r>
+        <w:rPr>
+          <w:rFonts w:ascii="Consolas" w:eastAsia="Times New Roman" w:hAnsi="Consolas" w:cs="Times New Roman"/>
+          <w:color w:val="9CDCFE"/>
+          <w:sz w:val="21"/>
+          <w:szCs w:val="21"/>
+        </w:rPr>
+        <w:t>Router</w:t>
+      </w:r>
+      <w:r>
+        <w:rPr>
+          <w:rFonts w:ascii="Consolas" w:eastAsia="Times New Roman" w:hAnsi="Consolas" w:cs="Times New Roman"/>
+          <w:color w:val="D4D4D4"/>
+          <w:sz w:val="21"/>
+          <w:szCs w:val="21"/>
+        </w:rPr>
+        <w:t xml:space="preserve"> </w:t>
+      </w:r>
+      <w:r>
+        <w:rPr>
+          <w:rFonts w:ascii="Consolas" w:eastAsia="Times New Roman" w:hAnsi="Consolas" w:cs="Times New Roman"/>
+          <w:color w:val="C586C0"/>
+          <w:sz w:val="21"/>
+          <w:szCs w:val="21"/>
+        </w:rPr>
+        <w:t>from</w:t>
+      </w:r>
+      <w:r>
+        <w:rPr>
+          <w:rFonts w:ascii="Consolas" w:eastAsia="Times New Roman" w:hAnsi="Consolas" w:cs="Times New Roman"/>
+          <w:color w:val="D4D4D4"/>
+          <w:sz w:val="21"/>
+          <w:szCs w:val="21"/>
+        </w:rPr>
+        <w:t xml:space="preserve"> </w:t>
+      </w:r>
+      <w:r>
+        <w:rPr>
+          <w:rFonts w:ascii="Consolas" w:eastAsia="Times New Roman" w:hAnsi="Consolas" w:cs="Times New Roman"/>
+          <w:color w:val="CE9178"/>
+          <w:sz w:val="21"/>
+          <w:szCs w:val="21"/>
+        </w:rPr>
+        <w:t>'next/router'</w:t>
+      </w:r>
+    </w:p>
+    <w:p>
+      <w:pPr>
+        <w:shd w:val="clear" w:color="auto" w:fill="1E1E1E"/>
+        <w:spacing w:after="0" w:line="285" w:lineRule="atLeast"/>
+        <w:rPr>
+          <w:rFonts w:ascii="Consolas" w:eastAsia="Times New Roman" w:hAnsi="Consolas" w:cs="Times New Roman"/>
+          <w:color w:val="D4D4D4"/>
+          <w:sz w:val="21"/>
+          <w:szCs w:val="21"/>
+        </w:rPr>
+      </w:pPr>
+      <w:r>
+        <w:rPr>
+          <w:rFonts w:ascii="Consolas" w:eastAsia="Times New Roman" w:hAnsi="Consolas" w:cs="Times New Roman"/>
+          <w:color w:val="C586C0"/>
+          <w:sz w:val="21"/>
+          <w:szCs w:val="21"/>
+        </w:rPr>
+        <w:t>import</w:t>
+      </w:r>
+      <w:r>
+        <w:rPr>
+          <w:rFonts w:ascii="Consolas" w:eastAsia="Times New Roman" w:hAnsi="Consolas" w:cs="Times New Roman"/>
+          <w:color w:val="D4D4D4"/>
+          <w:sz w:val="21"/>
+          <w:szCs w:val="21"/>
+        </w:rPr>
+        <w:t xml:space="preserve"> </w:t>
+      </w:r>
+      <w:r>
+        <w:rPr>
+          <w:rFonts w:ascii="Consolas" w:eastAsia="Times New Roman" w:hAnsi="Consolas" w:cs="Times New Roman"/>
+          <w:color w:val="9CDCFE"/>
+          <w:sz w:val="21"/>
+          <w:szCs w:val="21"/>
+        </w:rPr>
+        <w:t>Head</w:t>
+      </w:r>
+      <w:r>
+        <w:rPr>
+          <w:rFonts w:ascii="Consolas" w:eastAsia="Times New Roman" w:hAnsi="Consolas" w:cs="Times New Roman"/>
+          <w:color w:val="D4D4D4"/>
+          <w:sz w:val="21"/>
+          <w:szCs w:val="21"/>
+        </w:rPr>
+        <w:t xml:space="preserve"> </w:t>
+      </w:r>
+      <w:r>
+        <w:rPr>
+          <w:rFonts w:ascii="Consolas" w:eastAsia="Times New Roman" w:hAnsi="Consolas" w:cs="Times New Roman"/>
+          <w:color w:val="C586C0"/>
+          <w:sz w:val="21"/>
+          <w:szCs w:val="21"/>
+        </w:rPr>
+        <w:t>from</w:t>
+      </w:r>
+      <w:r>
+        <w:rPr>
+          <w:rFonts w:ascii="Consolas" w:eastAsia="Times New Roman" w:hAnsi="Consolas" w:cs="Times New Roman"/>
+          <w:color w:val="D4D4D4"/>
+          <w:sz w:val="21"/>
+          <w:szCs w:val="21"/>
+        </w:rPr>
+        <w:t xml:space="preserve"> </w:t>
+      </w:r>
+      <w:r>
+        <w:rPr>
+          <w:rFonts w:ascii="Consolas" w:eastAsia="Times New Roman" w:hAnsi="Consolas" w:cs="Times New Roman"/>
+          <w:color w:val="CE9178"/>
+          <w:sz w:val="21"/>
+          <w:szCs w:val="21"/>
+        </w:rPr>
+        <w:t>'next/head'</w:t>
+      </w:r>
+    </w:p>
+    <w:p>
+      <w:pPr>
+        <w:shd w:val="clear" w:color="auto" w:fill="1E1E1E"/>
+        <w:spacing w:after="0" w:line="285" w:lineRule="atLeast"/>
+        <w:rPr>
+          <w:rFonts w:ascii="Consolas" w:eastAsia="Times New Roman" w:hAnsi="Consolas" w:cs="Times New Roman"/>
+          <w:color w:val="D4D4D4"/>
+          <w:sz w:val="21"/>
+          <w:szCs w:val="21"/>
+        </w:rPr>
+      </w:pPr>
+      <w:r>
+        <w:rPr>
+          <w:rFonts w:ascii="Consolas" w:eastAsia="Times New Roman" w:hAnsi="Consolas" w:cs="Times New Roman"/>
+          <w:color w:val="C586C0"/>
+          <w:sz w:val="21"/>
+          <w:szCs w:val="21"/>
+        </w:rPr>
+        <w:t>import</w:t>
+      </w:r>
+      <w:r>
+        <w:rPr>
+          <w:rFonts w:ascii="Consolas" w:eastAsia="Times New Roman" w:hAnsi="Consolas" w:cs="Times New Roman"/>
+          <w:color w:val="D4D4D4"/>
+          <w:sz w:val="21"/>
+          <w:szCs w:val="21"/>
+        </w:rPr>
+        <w:t xml:space="preserve"> </w:t>
+      </w:r>
+      <w:r>
+        <w:rPr>
+          <w:rFonts w:ascii="Consolas" w:eastAsia="Times New Roman" w:hAnsi="Consolas" w:cs="Times New Roman"/>
+          <w:color w:val="9CDCFE"/>
+          <w:sz w:val="21"/>
+          <w:szCs w:val="21"/>
+        </w:rPr>
+        <w:t>NProgress</w:t>
+      </w:r>
+      <w:r>
+        <w:rPr>
+          <w:rFonts w:ascii="Consolas" w:eastAsia="Times New Roman" w:hAnsi="Consolas" w:cs="Times New Roman"/>
+          <w:color w:val="D4D4D4"/>
+          <w:sz w:val="21"/>
+          <w:szCs w:val="21"/>
+        </w:rPr>
+        <w:t xml:space="preserve"> </w:t>
+      </w:r>
+      <w:r>
+        <w:rPr>
+          <w:rFonts w:ascii="Consolas" w:eastAsia="Times New Roman" w:hAnsi="Consolas" w:cs="Times New Roman"/>
+          <w:color w:val="C586C0"/>
+          <w:sz w:val="21"/>
+          <w:szCs w:val="21"/>
+        </w:rPr>
+        <w:t>from</w:t>
+      </w:r>
+      <w:r>
+        <w:rPr>
+          <w:rFonts w:ascii="Consolas" w:eastAsia="Times New Roman" w:hAnsi="Consolas" w:cs="Times New Roman"/>
+          <w:color w:val="D4D4D4"/>
+          <w:sz w:val="21"/>
+          <w:szCs w:val="21"/>
+        </w:rPr>
+        <w:t xml:space="preserve"> </w:t>
+      </w:r>
+      <w:r>
+        <w:rPr>
+          <w:rFonts w:ascii="Consolas" w:eastAsia="Times New Roman" w:hAnsi="Consolas" w:cs="Times New Roman"/>
+          <w:color w:val="CE9178"/>
+          <w:sz w:val="21"/>
+          <w:szCs w:val="21"/>
+        </w:rPr>
+        <w:t>'nprogress'</w:t>
+      </w:r>
+    </w:p>
+    <w:p>
+      <w:pPr>
+        <w:shd w:val="clear" w:color="auto" w:fill="1E1E1E"/>
+        <w:spacing w:after="0" w:line="285" w:lineRule="atLeast"/>
+        <w:rPr>
+          <w:rFonts w:ascii="Consolas" w:eastAsia="Times New Roman" w:hAnsi="Consolas" w:cs="Times New Roman"/>
+          <w:color w:val="D4D4D4"/>
+          <w:sz w:val="21"/>
+          <w:szCs w:val="21"/>
+        </w:rPr>
+      </w:pPr>
+      <w:r>
+        <w:rPr>
+          <w:rFonts w:ascii="Consolas" w:eastAsia="Times New Roman" w:hAnsi="Consolas" w:cs="Times New Roman"/>
+          <w:color w:val="C586C0"/>
+          <w:sz w:val="21"/>
+          <w:szCs w:val="21"/>
+        </w:rPr>
+        <w:t>import</w:t>
+      </w:r>
+      <w:r>
+        <w:rPr>
+          <w:rFonts w:ascii="Consolas" w:eastAsia="Times New Roman" w:hAnsi="Consolas" w:cs="Times New Roman"/>
+          <w:color w:val="D4D4D4"/>
+          <w:sz w:val="21"/>
+          <w:szCs w:val="21"/>
+        </w:rPr>
+        <w:t xml:space="preserve"> { </w:t>
+      </w:r>
+      <w:r>
+        <w:rPr>
+          <w:rFonts w:ascii="Consolas" w:eastAsia="Times New Roman" w:hAnsi="Consolas" w:cs="Times New Roman"/>
+          <w:color w:val="9CDCFE"/>
+          <w:sz w:val="21"/>
+          <w:szCs w:val="21"/>
+        </w:rPr>
+        <w:t>ChakraProvider</w:t>
+      </w:r>
+      <w:r>
+        <w:rPr>
+          <w:rFonts w:ascii="Consolas" w:eastAsia="Times New Roman" w:hAnsi="Consolas" w:cs="Times New Roman"/>
+          <w:color w:val="D4D4D4"/>
+          <w:sz w:val="21"/>
+          <w:szCs w:val="21"/>
+        </w:rPr>
+        <w:t xml:space="preserve">} </w:t>
+      </w:r>
+      <w:r>
+        <w:rPr>
+          <w:rFonts w:ascii="Consolas" w:eastAsia="Times New Roman" w:hAnsi="Consolas" w:cs="Times New Roman"/>
+          <w:color w:val="C586C0"/>
+          <w:sz w:val="21"/>
+          <w:szCs w:val="21"/>
+        </w:rPr>
+        <w:t>from</w:t>
+      </w:r>
+      <w:r>
+        <w:rPr>
+          <w:rFonts w:ascii="Consolas" w:eastAsia="Times New Roman" w:hAnsi="Consolas" w:cs="Times New Roman"/>
+          <w:color w:val="D4D4D4"/>
+          <w:sz w:val="21"/>
+          <w:szCs w:val="21"/>
+        </w:rPr>
+        <w:t xml:space="preserve"> </w:t>
+      </w:r>
+      <w:r>
+        <w:rPr>
+          <w:rFonts w:ascii="Consolas" w:eastAsia="Times New Roman" w:hAnsi="Consolas" w:cs="Times New Roman"/>
+          <w:color w:val="CE9178"/>
+          <w:sz w:val="21"/>
+          <w:szCs w:val="21"/>
+        </w:rPr>
+        <w:t>'@chakra-ui/react'</w:t>
+      </w:r>
+    </w:p>
+    <w:p>
+      <w:pPr>
+        <w:shd w:val="clear" w:color="auto" w:fill="1E1E1E"/>
+        <w:spacing w:after="0" w:line="285" w:lineRule="atLeast"/>
+        <w:rPr>
+          <w:rFonts w:ascii="Consolas" w:eastAsia="Times New Roman" w:hAnsi="Consolas" w:cs="Times New Roman"/>
+          <w:color w:val="D4D4D4"/>
+          <w:sz w:val="21"/>
+          <w:szCs w:val="21"/>
+        </w:rPr>
+      </w:pPr>
+      <w:r>
+        <w:rPr>
+          <w:rFonts w:ascii="Consolas" w:eastAsia="Times New Roman" w:hAnsi="Consolas" w:cs="Times New Roman"/>
+          <w:color w:val="C586C0"/>
+          <w:sz w:val="21"/>
+          <w:szCs w:val="21"/>
+        </w:rPr>
+        <w:lastRenderedPageBreak/>
+        <w:t>import</w:t>
+      </w:r>
+      <w:r>
+        <w:rPr>
+          <w:rFonts w:ascii="Consolas" w:eastAsia="Times New Roman" w:hAnsi="Consolas" w:cs="Times New Roman"/>
+          <w:color w:val="D4D4D4"/>
+          <w:sz w:val="21"/>
+          <w:szCs w:val="21"/>
+        </w:rPr>
+        <w:t xml:space="preserve"> </w:t>
+      </w:r>
+      <w:r>
+        <w:rPr>
+          <w:rFonts w:ascii="Consolas" w:eastAsia="Times New Roman" w:hAnsi="Consolas" w:cs="Times New Roman"/>
+          <w:color w:val="9CDCFE"/>
+          <w:sz w:val="21"/>
+          <w:szCs w:val="21"/>
+        </w:rPr>
+        <w:t>Layout</w:t>
+      </w:r>
+      <w:r>
+        <w:rPr>
+          <w:rFonts w:ascii="Consolas" w:eastAsia="Times New Roman" w:hAnsi="Consolas" w:cs="Times New Roman"/>
+          <w:color w:val="D4D4D4"/>
+          <w:sz w:val="21"/>
+          <w:szCs w:val="21"/>
+        </w:rPr>
+        <w:t xml:space="preserve"> </w:t>
+      </w:r>
+      <w:r>
+        <w:rPr>
+          <w:rFonts w:ascii="Consolas" w:eastAsia="Times New Roman" w:hAnsi="Consolas" w:cs="Times New Roman"/>
+          <w:color w:val="C586C0"/>
+          <w:sz w:val="21"/>
+          <w:szCs w:val="21"/>
+        </w:rPr>
+        <w:t>from</w:t>
+      </w:r>
+      <w:r>
+        <w:rPr>
+          <w:rFonts w:ascii="Consolas" w:eastAsia="Times New Roman" w:hAnsi="Consolas" w:cs="Times New Roman"/>
+          <w:color w:val="D4D4D4"/>
+          <w:sz w:val="21"/>
+          <w:szCs w:val="21"/>
+        </w:rPr>
+        <w:t xml:space="preserve"> </w:t>
+      </w:r>
+      <w:r>
+        <w:rPr>
+          <w:rFonts w:ascii="Consolas" w:eastAsia="Times New Roman" w:hAnsi="Consolas" w:cs="Times New Roman"/>
+          <w:color w:val="CE9178"/>
+          <w:sz w:val="21"/>
+          <w:szCs w:val="21"/>
+        </w:rPr>
+        <w:t>'../components/Layout'</w:t>
+      </w:r>
+    </w:p>
+    <w:p>
+      <w:pPr>
+        <w:shd w:val="clear" w:color="auto" w:fill="1E1E1E"/>
+        <w:spacing w:after="240" w:line="285" w:lineRule="atLeast"/>
+        <w:rPr>
+          <w:rFonts w:ascii="Consolas" w:eastAsia="Times New Roman" w:hAnsi="Consolas" w:cs="Times New Roman"/>
+          <w:color w:val="D4D4D4"/>
+          <w:sz w:val="21"/>
+          <w:szCs w:val="21"/>
+        </w:rPr>
+      </w:pPr>
+      <w:r>
+        <w:rPr>
+          <w:rFonts w:ascii="Consolas" w:eastAsia="Times New Roman" w:hAnsi="Consolas" w:cs="Times New Roman"/>
+          <w:color w:val="D4D4D4"/>
+          <w:sz w:val="21"/>
+          <w:szCs w:val="21"/>
+        </w:rPr>
+        <w:br/>
+      </w:r>
+    </w:p>
+    <w:p>
+      <w:pPr>
+        <w:shd w:val="clear" w:color="auto" w:fill="1E1E1E"/>
+        <w:spacing w:after="0" w:line="285" w:lineRule="atLeast"/>
+        <w:rPr>
+          <w:rFonts w:ascii="Consolas" w:eastAsia="Times New Roman" w:hAnsi="Consolas" w:cs="Times New Roman"/>
+          <w:color w:val="D4D4D4"/>
+          <w:sz w:val="21"/>
+          <w:szCs w:val="21"/>
+        </w:rPr>
+      </w:pPr>
+      <w:r>
+        <w:rPr>
+          <w:rFonts w:ascii="Consolas" w:eastAsia="Times New Roman" w:hAnsi="Consolas" w:cs="Times New Roman"/>
+          <w:color w:val="569CD6"/>
+          <w:sz w:val="21"/>
+          <w:szCs w:val="21"/>
+        </w:rPr>
+        <w:t>function</w:t>
+      </w:r>
+      <w:r>
+        <w:rPr>
+          <w:rFonts w:ascii="Consolas" w:eastAsia="Times New Roman" w:hAnsi="Consolas" w:cs="Times New Roman"/>
+          <w:color w:val="D4D4D4"/>
+          <w:sz w:val="21"/>
+          <w:szCs w:val="21"/>
+        </w:rPr>
+        <w:t xml:space="preserve"> </w:t>
+      </w:r>
+      <w:r>
+        <w:rPr>
+          <w:rFonts w:ascii="Consolas" w:eastAsia="Times New Roman" w:hAnsi="Consolas" w:cs="Times New Roman"/>
+          <w:color w:val="DCDCAA"/>
+          <w:sz w:val="21"/>
+          <w:szCs w:val="21"/>
+        </w:rPr>
+        <w:t>MyApp</w:t>
+      </w:r>
+      <w:r>
+        <w:rPr>
+          <w:rFonts w:ascii="Consolas" w:eastAsia="Times New Roman" w:hAnsi="Consolas" w:cs="Times New Roman"/>
+          <w:color w:val="D4D4D4"/>
+          <w:sz w:val="21"/>
+          <w:szCs w:val="21"/>
+        </w:rPr>
+        <w:t xml:space="preserve">({ </w:t>
+      </w:r>
+      <w:r>
+        <w:rPr>
+          <w:rFonts w:ascii="Consolas" w:eastAsia="Times New Roman" w:hAnsi="Consolas" w:cs="Times New Roman"/>
+          <w:color w:val="9CDCFE"/>
+          <w:sz w:val="21"/>
+          <w:szCs w:val="21"/>
+        </w:rPr>
+        <w:t>Component</w:t>
+      </w:r>
+      <w:r>
+        <w:rPr>
+          <w:rFonts w:ascii="Consolas" w:eastAsia="Times New Roman" w:hAnsi="Consolas" w:cs="Times New Roman"/>
+          <w:color w:val="D4D4D4"/>
+          <w:sz w:val="21"/>
+          <w:szCs w:val="21"/>
+        </w:rPr>
+        <w:t xml:space="preserve">, </w:t>
+      </w:r>
+      <w:r>
+        <w:rPr>
+          <w:rFonts w:ascii="Consolas" w:eastAsia="Times New Roman" w:hAnsi="Consolas" w:cs="Times New Roman"/>
+          <w:color w:val="9CDCFE"/>
+          <w:sz w:val="21"/>
+          <w:szCs w:val="21"/>
+        </w:rPr>
+        <w:t>pageProps</w:t>
+      </w:r>
+      <w:r>
+        <w:rPr>
+          <w:rFonts w:ascii="Consolas" w:eastAsia="Times New Roman" w:hAnsi="Consolas" w:cs="Times New Roman"/>
+          <w:color w:val="D4D4D4"/>
+          <w:sz w:val="21"/>
+          <w:szCs w:val="21"/>
+        </w:rPr>
+        <w:t xml:space="preserve"> }) {</w:t>
+      </w:r>
+    </w:p>
+    <w:p>
+      <w:pPr>
+        <w:shd w:val="clear" w:color="auto" w:fill="1E1E1E"/>
+        <w:spacing w:after="0" w:line="285" w:lineRule="atLeast"/>
+        <w:rPr>
+          <w:rFonts w:ascii="Consolas" w:eastAsia="Times New Roman" w:hAnsi="Consolas" w:cs="Times New Roman"/>
+          <w:color w:val="D4D4D4"/>
+          <w:sz w:val="21"/>
+          <w:szCs w:val="21"/>
+        </w:rPr>
+      </w:pPr>
+      <w:r>
+        <w:rPr>
+          <w:rFonts w:ascii="Consolas" w:eastAsia="Times New Roman" w:hAnsi="Consolas" w:cs="Times New Roman"/>
+          <w:color w:val="D4D4D4"/>
+          <w:sz w:val="21"/>
+          <w:szCs w:val="21"/>
+        </w:rPr>
+        <w:t xml:space="preserve">  </w:t>
+      </w:r>
+      <w:r>
+        <w:rPr>
+          <w:rFonts w:ascii="Consolas" w:eastAsia="Times New Roman" w:hAnsi="Consolas" w:cs="Times New Roman"/>
+          <w:color w:val="C586C0"/>
+          <w:sz w:val="21"/>
+          <w:szCs w:val="21"/>
+        </w:rPr>
+        <w:t>return</w:t>
+      </w:r>
+      <w:r>
+        <w:rPr>
+          <w:rFonts w:ascii="Consolas" w:eastAsia="Times New Roman" w:hAnsi="Consolas" w:cs="Times New Roman"/>
+          <w:color w:val="D4D4D4"/>
+          <w:sz w:val="21"/>
+          <w:szCs w:val="21"/>
+        </w:rPr>
+        <w:t>(</w:t>
+      </w:r>
+    </w:p>
+    <w:p>
+      <w:pPr>
+        <w:shd w:val="clear" w:color="auto" w:fill="1E1E1E"/>
+        <w:spacing w:after="0" w:line="285" w:lineRule="atLeast"/>
+        <w:rPr>
+          <w:rFonts w:ascii="Consolas" w:eastAsia="Times New Roman" w:hAnsi="Consolas" w:cs="Times New Roman"/>
+          <w:color w:val="D4D4D4"/>
+          <w:sz w:val="21"/>
+          <w:szCs w:val="21"/>
+        </w:rPr>
+      </w:pPr>
+    </w:p>
+    <w:p>
+      <w:pPr>
+        <w:shd w:val="clear" w:color="auto" w:fill="1E1E1E"/>
+        <w:spacing w:after="0" w:line="285" w:lineRule="atLeast"/>
+        <w:rPr>
+          <w:rFonts w:ascii="Consolas" w:eastAsia="Times New Roman" w:hAnsi="Consolas" w:cs="Times New Roman"/>
+          <w:color w:val="D4D4D4"/>
+          <w:sz w:val="21"/>
+          <w:szCs w:val="21"/>
+        </w:rPr>
+      </w:pPr>
+      <w:r>
+        <w:rPr>
+          <w:rFonts w:ascii="Consolas" w:eastAsia="Times New Roman" w:hAnsi="Consolas" w:cs="Times New Roman"/>
+          <w:color w:val="D4D4D4"/>
+          <w:sz w:val="21"/>
+          <w:szCs w:val="21"/>
+        </w:rPr>
+        <w:t xml:space="preserve">    </w:t>
+      </w:r>
+      <w:r>
+        <w:rPr>
+          <w:rFonts w:ascii="Consolas" w:eastAsia="Times New Roman" w:hAnsi="Consolas" w:cs="Times New Roman"/>
+          <w:color w:val="808080"/>
+          <w:sz w:val="21"/>
+          <w:szCs w:val="21"/>
+        </w:rPr>
+        <w:t>&lt;&gt;</w:t>
+      </w:r>
+    </w:p>
+    <w:p>
+      <w:pPr>
+        <w:shd w:val="clear" w:color="auto" w:fill="1E1E1E"/>
+        <w:spacing w:after="0" w:line="285" w:lineRule="atLeast"/>
+        <w:rPr>
+          <w:rFonts w:ascii="Consolas" w:eastAsia="Times New Roman" w:hAnsi="Consolas" w:cs="Times New Roman"/>
+          <w:color w:val="D4D4D4"/>
+          <w:sz w:val="21"/>
+          <w:szCs w:val="21"/>
+        </w:rPr>
+      </w:pPr>
+      <w:r>
+        <w:rPr>
+          <w:rFonts w:ascii="Consolas" w:eastAsia="Times New Roman" w:hAnsi="Consolas" w:cs="Times New Roman"/>
+          <w:color w:val="D4D4D4"/>
+          <w:sz w:val="21"/>
+          <w:szCs w:val="21"/>
+        </w:rPr>
+        <w:t xml:space="preserve">    </w:t>
+      </w:r>
+      <w:r>
+        <w:rPr>
+          <w:rFonts w:ascii="Consolas" w:eastAsia="Times New Roman" w:hAnsi="Consolas" w:cs="Times New Roman"/>
+          <w:color w:val="808080"/>
+          <w:sz w:val="21"/>
+          <w:szCs w:val="21"/>
+        </w:rPr>
+        <w:t>&lt;</w:t>
+      </w:r>
+      <w:r>
+        <w:rPr>
+          <w:rFonts w:ascii="Consolas" w:eastAsia="Times New Roman" w:hAnsi="Consolas" w:cs="Times New Roman"/>
+          <w:color w:val="4EC9B0"/>
+          <w:sz w:val="21"/>
+          <w:szCs w:val="21"/>
+        </w:rPr>
+        <w:t>Head</w:t>
+      </w:r>
+      <w:r>
+        <w:rPr>
+          <w:rFonts w:ascii="Consolas" w:eastAsia="Times New Roman" w:hAnsi="Consolas" w:cs="Times New Roman"/>
+          <w:color w:val="808080"/>
+          <w:sz w:val="21"/>
+          <w:szCs w:val="21"/>
+        </w:rPr>
+        <w:t>&gt;</w:t>
+      </w:r>
+    </w:p>
+    <w:p>
+      <w:pPr>
+        <w:shd w:val="clear" w:color="auto" w:fill="1E1E1E"/>
+        <w:spacing w:after="0" w:line="285" w:lineRule="atLeast"/>
+        <w:rPr>
+          <w:rFonts w:ascii="Consolas" w:eastAsia="Times New Roman" w:hAnsi="Consolas" w:cs="Times New Roman"/>
+          <w:color w:val="D4D4D4"/>
+          <w:sz w:val="21"/>
+          <w:szCs w:val="21"/>
+        </w:rPr>
+      </w:pPr>
+    </w:p>
+    <w:p>
+      <w:pPr>
+        <w:shd w:val="clear" w:color="auto" w:fill="1E1E1E"/>
+        <w:spacing w:after="0" w:line="285" w:lineRule="atLeast"/>
+        <w:rPr>
+          <w:rFonts w:ascii="Consolas" w:eastAsia="Times New Roman" w:hAnsi="Consolas" w:cs="Times New Roman"/>
+          <w:color w:val="D4D4D4"/>
+          <w:sz w:val="21"/>
+          <w:szCs w:val="21"/>
+        </w:rPr>
+      </w:pPr>
+      <w:r>
+        <w:rPr>
+          <w:rFonts w:ascii="Consolas" w:eastAsia="Times New Roman" w:hAnsi="Consolas" w:cs="Times New Roman"/>
+          <w:color w:val="D4D4D4"/>
+          <w:sz w:val="21"/>
+          <w:szCs w:val="21"/>
+        </w:rPr>
+        <w:t xml:space="preserve">    </w:t>
+      </w:r>
+      <w:r>
+        <w:rPr>
+          <w:rFonts w:ascii="Consolas" w:eastAsia="Times New Roman" w:hAnsi="Consolas" w:cs="Times New Roman"/>
+          <w:color w:val="808080"/>
+          <w:sz w:val="21"/>
+          <w:szCs w:val="21"/>
+        </w:rPr>
+        <w:t>&lt;/</w:t>
+      </w:r>
+      <w:r>
+        <w:rPr>
+          <w:rFonts w:ascii="Consolas" w:eastAsia="Times New Roman" w:hAnsi="Consolas" w:cs="Times New Roman"/>
+          <w:color w:val="4EC9B0"/>
+          <w:sz w:val="21"/>
+          <w:szCs w:val="21"/>
+        </w:rPr>
+        <w:t>Head</w:t>
+      </w:r>
+      <w:r>
+        <w:rPr>
+          <w:rFonts w:ascii="Consolas" w:eastAsia="Times New Roman" w:hAnsi="Consolas" w:cs="Times New Roman"/>
+          <w:color w:val="808080"/>
+          <w:sz w:val="21"/>
+          <w:szCs w:val="21"/>
+        </w:rPr>
+        <w:t>&gt;</w:t>
+      </w:r>
+    </w:p>
+    <w:p>
+      <w:pPr>
+        <w:shd w:val="clear" w:color="auto" w:fill="1E1E1E"/>
+        <w:spacing w:after="0" w:line="285" w:lineRule="atLeast"/>
+        <w:rPr>
+          <w:rFonts w:ascii="Consolas" w:eastAsia="Times New Roman" w:hAnsi="Consolas" w:cs="Times New Roman"/>
+          <w:color w:val="D4D4D4"/>
+          <w:sz w:val="21"/>
+          <w:szCs w:val="21"/>
+        </w:rPr>
+      </w:pPr>
+      <w:r>
+        <w:rPr>
+          <w:rFonts w:ascii="Consolas" w:eastAsia="Times New Roman" w:hAnsi="Consolas" w:cs="Times New Roman"/>
+          <w:color w:val="D4D4D4"/>
+          <w:sz w:val="21"/>
+          <w:szCs w:val="21"/>
+        </w:rPr>
+        <w:t xml:space="preserve">    </w:t>
+      </w:r>
+      <w:r>
+        <w:rPr>
+          <w:rFonts w:ascii="Consolas" w:eastAsia="Times New Roman" w:hAnsi="Consolas" w:cs="Times New Roman"/>
+          <w:color w:val="808080"/>
+          <w:sz w:val="21"/>
+          <w:szCs w:val="21"/>
+        </w:rPr>
+        <w:t>&lt;</w:t>
+      </w:r>
+      <w:r>
+        <w:rPr>
+          <w:rFonts w:ascii="Consolas" w:eastAsia="Times New Roman" w:hAnsi="Consolas" w:cs="Times New Roman"/>
+          <w:color w:val="4EC9B0"/>
+          <w:sz w:val="21"/>
+          <w:szCs w:val="21"/>
+        </w:rPr>
+        <w:t>ChakraProvider</w:t>
+      </w:r>
+      <w:r>
+        <w:rPr>
+          <w:rFonts w:ascii="Consolas" w:eastAsia="Times New Roman" w:hAnsi="Consolas" w:cs="Times New Roman"/>
+          <w:color w:val="808080"/>
+          <w:sz w:val="21"/>
+          <w:szCs w:val="21"/>
+        </w:rPr>
+        <w:t>&gt;</w:t>
+      </w:r>
+    </w:p>
+    <w:p>
+      <w:pPr>
+        <w:shd w:val="clear" w:color="auto" w:fill="1E1E1E"/>
+        <w:spacing w:after="0" w:line="285" w:lineRule="atLeast"/>
+        <w:rPr>
+          <w:rFonts w:ascii="Consolas" w:eastAsia="Times New Roman" w:hAnsi="Consolas" w:cs="Times New Roman"/>
+          <w:color w:val="D4D4D4"/>
+          <w:sz w:val="21"/>
+          <w:szCs w:val="21"/>
+        </w:rPr>
+      </w:pPr>
+      <w:r>
+        <w:rPr>
+          <w:rFonts w:ascii="Consolas" w:eastAsia="Times New Roman" w:hAnsi="Consolas" w:cs="Times New Roman"/>
+          <w:color w:val="D4D4D4"/>
+          <w:sz w:val="21"/>
+          <w:szCs w:val="21"/>
+        </w:rPr>
+        <w:t xml:space="preserve">      </w:t>
+      </w:r>
+      <w:r>
+        <w:rPr>
+          <w:rFonts w:ascii="Consolas" w:eastAsia="Times New Roman" w:hAnsi="Consolas" w:cs="Times New Roman"/>
+          <w:color w:val="808080"/>
+          <w:sz w:val="21"/>
+          <w:szCs w:val="21"/>
+        </w:rPr>
+        <w:t>&lt;</w:t>
+      </w:r>
+      <w:r>
+        <w:rPr>
+          <w:rFonts w:ascii="Consolas" w:eastAsia="Times New Roman" w:hAnsi="Consolas" w:cs="Times New Roman"/>
+          <w:color w:val="4EC9B0"/>
+          <w:sz w:val="21"/>
+          <w:szCs w:val="21"/>
+        </w:rPr>
+        <w:t>Layout</w:t>
+      </w:r>
+      <w:r>
+        <w:rPr>
+          <w:rFonts w:ascii="Consolas" w:eastAsia="Times New Roman" w:hAnsi="Consolas" w:cs="Times New Roman"/>
+          <w:color w:val="808080"/>
+          <w:sz w:val="21"/>
+          <w:szCs w:val="21"/>
+        </w:rPr>
+        <w:t>&gt;</w:t>
+      </w:r>
+    </w:p>
+    <w:p>
+      <w:pPr>
+        <w:shd w:val="clear" w:color="auto" w:fill="1E1E1E"/>
+        <w:spacing w:after="0" w:line="285" w:lineRule="atLeast"/>
+        <w:rPr>
+          <w:rFonts w:ascii="Consolas" w:eastAsia="Times New Roman" w:hAnsi="Consolas" w:cs="Times New Roman"/>
+          <w:color w:val="D4D4D4"/>
+          <w:sz w:val="21"/>
+          <w:szCs w:val="21"/>
+        </w:rPr>
+      </w:pPr>
+      <w:r>
+        <w:rPr>
+          <w:rFonts w:ascii="Consolas" w:eastAsia="Times New Roman" w:hAnsi="Consolas" w:cs="Times New Roman"/>
+          <w:color w:val="D4D4D4"/>
+          <w:sz w:val="21"/>
+          <w:szCs w:val="21"/>
+        </w:rPr>
+        <w:t xml:space="preserve">          </w:t>
+      </w:r>
+      <w:r>
+        <w:rPr>
+          <w:rFonts w:ascii="Consolas" w:eastAsia="Times New Roman" w:hAnsi="Consolas" w:cs="Times New Roman"/>
+          <w:color w:val="808080"/>
+          <w:sz w:val="21"/>
+          <w:szCs w:val="21"/>
+        </w:rPr>
+        <w:t>&lt;</w:t>
+      </w:r>
+      <w:r>
+        <w:rPr>
+          <w:rFonts w:ascii="Consolas" w:eastAsia="Times New Roman" w:hAnsi="Consolas" w:cs="Times New Roman"/>
+          <w:color w:val="4EC9B0"/>
+          <w:sz w:val="21"/>
+          <w:szCs w:val="21"/>
+        </w:rPr>
+        <w:t>Component</w:t>
+      </w:r>
+      <w:r>
+        <w:rPr>
+          <w:rFonts w:ascii="Consolas" w:eastAsia="Times New Roman" w:hAnsi="Consolas" w:cs="Times New Roman"/>
+          <w:color w:val="D4D4D4"/>
+          <w:sz w:val="21"/>
+          <w:szCs w:val="21"/>
+        </w:rPr>
+        <w:t xml:space="preserve"> </w:t>
+      </w:r>
+      <w:r>
+        <w:rPr>
+          <w:rFonts w:ascii="Consolas" w:eastAsia="Times New Roman" w:hAnsi="Consolas" w:cs="Times New Roman"/>
+          <w:color w:val="569CD6"/>
+          <w:sz w:val="21"/>
+          <w:szCs w:val="21"/>
+        </w:rPr>
+        <w:t>{</w:t>
+      </w:r>
+      <w:r>
+        <w:rPr>
+          <w:rFonts w:ascii="Consolas" w:eastAsia="Times New Roman" w:hAnsi="Consolas" w:cs="Times New Roman"/>
+          <w:color w:val="D4D4D4"/>
+          <w:sz w:val="21"/>
+          <w:szCs w:val="21"/>
+        </w:rPr>
+        <w:t>...</w:t>
+      </w:r>
+      <w:r>
+        <w:rPr>
+          <w:rFonts w:ascii="Consolas" w:eastAsia="Times New Roman" w:hAnsi="Consolas" w:cs="Times New Roman"/>
+          <w:color w:val="9CDCFE"/>
+          <w:sz w:val="21"/>
+          <w:szCs w:val="21"/>
+        </w:rPr>
+        <w:t>pageProps</w:t>
+      </w:r>
+      <w:r>
+        <w:rPr>
+          <w:rFonts w:ascii="Consolas" w:eastAsia="Times New Roman" w:hAnsi="Consolas" w:cs="Times New Roman"/>
+          <w:color w:val="569CD6"/>
+          <w:sz w:val="21"/>
+          <w:szCs w:val="21"/>
+        </w:rPr>
+        <w:t>}</w:t>
+      </w:r>
+      <w:r>
+        <w:rPr>
+          <w:rFonts w:ascii="Consolas" w:eastAsia="Times New Roman" w:hAnsi="Consolas" w:cs="Times New Roman"/>
+          <w:color w:val="D4D4D4"/>
+          <w:sz w:val="21"/>
+          <w:szCs w:val="21"/>
+        </w:rPr>
+        <w:t xml:space="preserve"> </w:t>
+      </w:r>
+      <w:r>
+        <w:rPr>
+          <w:rFonts w:ascii="Consolas" w:eastAsia="Times New Roman" w:hAnsi="Consolas" w:cs="Times New Roman"/>
+          <w:color w:val="808080"/>
+          <w:sz w:val="21"/>
+          <w:szCs w:val="21"/>
+        </w:rPr>
+        <w:t>/&gt;</w:t>
+      </w:r>
+    </w:p>
+    <w:p>
+      <w:pPr>
+        <w:shd w:val="clear" w:color="auto" w:fill="1E1E1E"/>
+        <w:spacing w:after="0" w:line="285" w:lineRule="atLeast"/>
+        <w:rPr>
+          <w:rFonts w:ascii="Consolas" w:eastAsia="Times New Roman" w:hAnsi="Consolas" w:cs="Times New Roman"/>
+          <w:color w:val="D4D4D4"/>
+          <w:sz w:val="21"/>
+          <w:szCs w:val="21"/>
+        </w:rPr>
+      </w:pPr>
+      <w:r>
+        <w:rPr>
+          <w:rFonts w:ascii="Consolas" w:eastAsia="Times New Roman" w:hAnsi="Consolas" w:cs="Times New Roman"/>
+          <w:color w:val="D4D4D4"/>
+          <w:sz w:val="21"/>
+          <w:szCs w:val="21"/>
+        </w:rPr>
+        <w:t xml:space="preserve">        </w:t>
+      </w:r>
+      <w:r>
+        <w:rPr>
+          <w:rFonts w:ascii="Consolas" w:eastAsia="Times New Roman" w:hAnsi="Consolas" w:cs="Times New Roman"/>
+          <w:color w:val="808080"/>
+          <w:sz w:val="21"/>
+          <w:szCs w:val="21"/>
+        </w:rPr>
+        <w:t>&lt;/</w:t>
+      </w:r>
+      <w:r>
+        <w:rPr>
+          <w:rFonts w:ascii="Consolas" w:eastAsia="Times New Roman" w:hAnsi="Consolas" w:cs="Times New Roman"/>
+          <w:color w:val="4EC9B0"/>
+          <w:sz w:val="21"/>
+          <w:szCs w:val="21"/>
+        </w:rPr>
+        <w:t>Layout</w:t>
+      </w:r>
+      <w:r>
+        <w:rPr>
+          <w:rFonts w:ascii="Consolas" w:eastAsia="Times New Roman" w:hAnsi="Consolas" w:cs="Times New Roman"/>
+          <w:color w:val="808080"/>
+          <w:sz w:val="21"/>
+          <w:szCs w:val="21"/>
+        </w:rPr>
+        <w:t>&gt;</w:t>
+      </w:r>
+    </w:p>
+    <w:p>
+      <w:pPr>
+        <w:shd w:val="clear" w:color="auto" w:fill="1E1E1E"/>
+        <w:spacing w:after="0" w:line="285" w:lineRule="atLeast"/>
+        <w:rPr>
+          <w:rFonts w:ascii="Consolas" w:eastAsia="Times New Roman" w:hAnsi="Consolas" w:cs="Times New Roman"/>
+          <w:color w:val="D4D4D4"/>
+          <w:sz w:val="21"/>
+          <w:szCs w:val="21"/>
+        </w:rPr>
+      </w:pPr>
+      <w:r>
+        <w:rPr>
+          <w:rFonts w:ascii="Consolas" w:eastAsia="Times New Roman" w:hAnsi="Consolas" w:cs="Times New Roman"/>
+          <w:color w:val="D4D4D4"/>
+          <w:sz w:val="21"/>
+          <w:szCs w:val="21"/>
+        </w:rPr>
+        <w:t xml:space="preserve">    </w:t>
+      </w:r>
+      <w:r>
+        <w:rPr>
+          <w:rFonts w:ascii="Consolas" w:eastAsia="Times New Roman" w:hAnsi="Consolas" w:cs="Times New Roman"/>
+          <w:color w:val="808080"/>
+          <w:sz w:val="21"/>
+          <w:szCs w:val="21"/>
+        </w:rPr>
+        <w:t>&lt;/</w:t>
+      </w:r>
+      <w:r>
+        <w:rPr>
+          <w:rFonts w:ascii="Consolas" w:eastAsia="Times New Roman" w:hAnsi="Consolas" w:cs="Times New Roman"/>
+          <w:color w:val="4EC9B0"/>
+          <w:sz w:val="21"/>
+          <w:szCs w:val="21"/>
+        </w:rPr>
+        <w:t>ChakraProvider</w:t>
+      </w:r>
+      <w:r>
+        <w:rPr>
+          <w:rFonts w:ascii="Consolas" w:eastAsia="Times New Roman" w:hAnsi="Consolas" w:cs="Times New Roman"/>
+          <w:color w:val="808080"/>
+          <w:sz w:val="21"/>
+          <w:szCs w:val="21"/>
+        </w:rPr>
+        <w:t>&gt;</w:t>
+      </w:r>
+    </w:p>
+    <w:p>
+      <w:pPr>
+        <w:shd w:val="clear" w:color="auto" w:fill="1E1E1E"/>
+        <w:spacing w:after="0" w:line="285" w:lineRule="atLeast"/>
+        <w:rPr>
+          <w:rFonts w:ascii="Consolas" w:eastAsia="Times New Roman" w:hAnsi="Consolas" w:cs="Times New Roman"/>
+          <w:color w:val="D4D4D4"/>
+          <w:sz w:val="21"/>
+          <w:szCs w:val="21"/>
+        </w:rPr>
+      </w:pPr>
+      <w:r>
+        <w:rPr>
+          <w:rFonts w:ascii="Consolas" w:eastAsia="Times New Roman" w:hAnsi="Consolas" w:cs="Times New Roman"/>
+          <w:color w:val="D4D4D4"/>
+          <w:sz w:val="21"/>
+          <w:szCs w:val="21"/>
+        </w:rPr>
+        <w:t xml:space="preserve">      </w:t>
+      </w:r>
+    </w:p>
+    <w:p>
+      <w:pPr>
+        <w:shd w:val="clear" w:color="auto" w:fill="1E1E1E"/>
+        <w:spacing w:after="0" w:line="285" w:lineRule="atLeast"/>
+        <w:rPr>
+          <w:rFonts w:ascii="Consolas" w:eastAsia="Times New Roman" w:hAnsi="Consolas" w:cs="Times New Roman"/>
+          <w:color w:val="D4D4D4"/>
+          <w:sz w:val="21"/>
+          <w:szCs w:val="21"/>
+        </w:rPr>
+      </w:pPr>
+      <w:r>
+        <w:rPr>
+          <w:rFonts w:ascii="Consolas" w:eastAsia="Times New Roman" w:hAnsi="Consolas" w:cs="Times New Roman"/>
+          <w:color w:val="D4D4D4"/>
+          <w:sz w:val="21"/>
+          <w:szCs w:val="21"/>
+        </w:rPr>
+        <w:t xml:space="preserve">    </w:t>
+      </w:r>
+      <w:r>
+        <w:rPr>
+          <w:rFonts w:ascii="Consolas" w:eastAsia="Times New Roman" w:hAnsi="Consolas" w:cs="Times New Roman"/>
+          <w:color w:val="808080"/>
+          <w:sz w:val="21"/>
+          <w:szCs w:val="21"/>
+        </w:rPr>
+        <w:t>&lt;/&gt;</w:t>
+      </w:r>
+    </w:p>
+    <w:p>
+      <w:pPr>
+        <w:shd w:val="clear" w:color="auto" w:fill="1E1E1E"/>
+        <w:spacing w:after="0" w:line="285" w:lineRule="atLeast"/>
+        <w:rPr>
+          <w:rFonts w:ascii="Consolas" w:eastAsia="Times New Roman" w:hAnsi="Consolas" w:cs="Times New Roman"/>
+          <w:color w:val="D4D4D4"/>
+          <w:sz w:val="21"/>
+          <w:szCs w:val="21"/>
+        </w:rPr>
+      </w:pPr>
+    </w:p>
+    <w:p>
+      <w:pPr>
+        <w:shd w:val="clear" w:color="auto" w:fill="1E1E1E"/>
+        <w:spacing w:after="0" w:line="285" w:lineRule="atLeast"/>
+        <w:rPr>
+          <w:rFonts w:ascii="Consolas" w:eastAsia="Times New Roman" w:hAnsi="Consolas" w:cs="Times New Roman"/>
+          <w:color w:val="D4D4D4"/>
+          <w:sz w:val="21"/>
+          <w:szCs w:val="21"/>
+        </w:rPr>
+      </w:pPr>
+      <w:r>
+        <w:rPr>
+          <w:rFonts w:ascii="Consolas" w:eastAsia="Times New Roman" w:hAnsi="Consolas" w:cs="Times New Roman"/>
+          <w:color w:val="D4D4D4"/>
+          <w:sz w:val="21"/>
+          <w:szCs w:val="21"/>
+        </w:rPr>
+        <w:t xml:space="preserve">    </w:t>
+      </w:r>
+    </w:p>
+    <w:p>
+      <w:pPr>
+        <w:shd w:val="clear" w:color="auto" w:fill="1E1E1E"/>
+        <w:spacing w:after="0" w:line="285" w:lineRule="atLeast"/>
+        <w:rPr>
+          <w:rFonts w:ascii="Consolas" w:eastAsia="Times New Roman" w:hAnsi="Consolas" w:cs="Times New Roman"/>
+          <w:color w:val="D4D4D4"/>
+          <w:sz w:val="21"/>
+          <w:szCs w:val="21"/>
+        </w:rPr>
+      </w:pPr>
+      <w:r>
+        <w:rPr>
+          <w:rFonts w:ascii="Consolas" w:eastAsia="Times New Roman" w:hAnsi="Consolas" w:cs="Times New Roman"/>
+          <w:color w:val="D4D4D4"/>
+          <w:sz w:val="21"/>
+          <w:szCs w:val="21"/>
+        </w:rPr>
+        <w:t xml:space="preserve">  ) </w:t>
+      </w:r>
+    </w:p>
+    <w:p>
+      <w:pPr>
+        <w:shd w:val="clear" w:color="auto" w:fill="1E1E1E"/>
+        <w:spacing w:after="240" w:line="285" w:lineRule="atLeast"/>
+        <w:rPr>
+          <w:rFonts w:ascii="Consolas" w:eastAsia="Times New Roman" w:hAnsi="Consolas" w:cs="Times New Roman"/>
+          <w:color w:val="D4D4D4"/>
+          <w:sz w:val="21"/>
+          <w:szCs w:val="21"/>
+        </w:rPr>
+      </w:pPr>
+    </w:p>
+    <w:p>
+      <w:pPr>
+        <w:shd w:val="clear" w:color="auto" w:fill="1E1E1E"/>
+        <w:spacing w:after="0" w:line="285" w:lineRule="atLeast"/>
+        <w:rPr>
+          <w:rFonts w:ascii="Consolas" w:eastAsia="Times New Roman" w:hAnsi="Consolas" w:cs="Times New Roman"/>
+          <w:color w:val="D4D4D4"/>
+          <w:sz w:val="21"/>
+          <w:szCs w:val="21"/>
+        </w:rPr>
+      </w:pPr>
+      <w:r>
+        <w:rPr>
+          <w:rFonts w:ascii="Consolas" w:eastAsia="Times New Roman" w:hAnsi="Consolas" w:cs="Times New Roman"/>
+          <w:color w:val="D4D4D4"/>
+          <w:sz w:val="21"/>
+          <w:szCs w:val="21"/>
+        </w:rPr>
+        <w:t>}</w:t>
+      </w:r>
+    </w:p>
+    <w:p>
+      <w:pPr>
+        <w:shd w:val="clear" w:color="auto" w:fill="1E1E1E"/>
+        <w:spacing w:after="0" w:line="285" w:lineRule="atLeast"/>
+        <w:rPr>
+          <w:rFonts w:ascii="Consolas" w:eastAsia="Times New Roman" w:hAnsi="Consolas" w:cs="Times New Roman"/>
+          <w:color w:val="D4D4D4"/>
+          <w:sz w:val="21"/>
+          <w:szCs w:val="21"/>
+        </w:rPr>
+      </w:pPr>
+    </w:p>
+    <w:p>
+      <w:pPr>
+        <w:shd w:val="clear" w:color="auto" w:fill="1E1E1E"/>
+        <w:spacing w:after="0" w:line="285" w:lineRule="atLeast"/>
+        <w:rPr>
+          <w:rFonts w:ascii="Consolas" w:eastAsia="Times New Roman" w:hAnsi="Consolas" w:cs="Times New Roman"/>
+          <w:color w:val="D4D4D4"/>
+          <w:sz w:val="21"/>
+          <w:szCs w:val="21"/>
+        </w:rPr>
+      </w:pPr>
+      <w:r>
+        <w:rPr>
+          <w:rFonts w:ascii="Consolas" w:eastAsia="Times New Roman" w:hAnsi="Consolas" w:cs="Times New Roman"/>
+          <w:color w:val="C586C0"/>
+          <w:sz w:val="21"/>
+          <w:szCs w:val="21"/>
+        </w:rPr>
+        <w:t>export</w:t>
+      </w:r>
+      <w:r>
+        <w:rPr>
+          <w:rFonts w:ascii="Consolas" w:eastAsia="Times New Roman" w:hAnsi="Consolas" w:cs="Times New Roman"/>
+          <w:color w:val="D4D4D4"/>
+          <w:sz w:val="21"/>
+          <w:szCs w:val="21"/>
+        </w:rPr>
+        <w:t xml:space="preserve"> </w:t>
+      </w:r>
+      <w:r>
+        <w:rPr>
+          <w:rFonts w:ascii="Consolas" w:eastAsia="Times New Roman" w:hAnsi="Consolas" w:cs="Times New Roman"/>
+          <w:color w:val="C586C0"/>
+          <w:sz w:val="21"/>
+          <w:szCs w:val="21"/>
+        </w:rPr>
+        <w:t>default</w:t>
+      </w:r>
+      <w:r>
+        <w:rPr>
+          <w:rFonts w:ascii="Consolas" w:eastAsia="Times New Roman" w:hAnsi="Consolas" w:cs="Times New Roman"/>
+          <w:color w:val="D4D4D4"/>
+          <w:sz w:val="21"/>
+          <w:szCs w:val="21"/>
+        </w:rPr>
+        <w:t xml:space="preserve"> </w:t>
+      </w:r>
+      <w:r>
+        <w:rPr>
+          <w:rFonts w:ascii="Consolas" w:eastAsia="Times New Roman" w:hAnsi="Consolas" w:cs="Times New Roman"/>
+          <w:color w:val="DCDCAA"/>
+          <w:sz w:val="21"/>
+          <w:szCs w:val="21"/>
+        </w:rPr>
+        <w:t>MyApp</w:t>
+      </w:r>
+    </w:p>
+    <w:p>
+      <w:pPr>
+        <w:shd w:val="clear" w:color="auto" w:fill="1E1E1E"/>
+        <w:spacing w:after="0" w:line="285" w:lineRule="atLeast"/>
+        <w:rPr>
+          <w:rFonts w:ascii="Consolas" w:eastAsia="Times New Roman" w:hAnsi="Consolas" w:cs="Times New Roman"/>
+          <w:color w:val="D4D4D4"/>
+          <w:sz w:val="21"/>
+          <w:szCs w:val="21"/>
+        </w:rPr>
+      </w:pPr>
+    </w:p>
+    <w:p/>
+    <w:p/>
+    <w:p>
+      <w:r>
+        <w:t>Using or fetching data from Api:</w:t>
+      </w:r>
+    </w:p>
+    <w:p>
+      <w:r>
+        <w:t>Create utils folder at root:</w:t>
+      </w:r>
+    </w:p>
+    <w:p>
+      <w:pPr>
+        <w:shd w:val="clear" w:color="auto" w:fill="1E1E1E"/>
+        <w:spacing w:after="0" w:line="285" w:lineRule="atLeast"/>
+        <w:rPr>
+          <w:rFonts w:ascii="Consolas" w:eastAsia="Times New Roman" w:hAnsi="Consolas" w:cs="Times New Roman"/>
+          <w:color w:val="D4D4D4"/>
+          <w:sz w:val="21"/>
+          <w:szCs w:val="21"/>
+        </w:rPr>
+      </w:pPr>
+      <w:r>
+        <w:rPr>
+          <w:rFonts w:ascii="Consolas" w:eastAsia="Times New Roman" w:hAnsi="Consolas" w:cs="Times New Roman"/>
+          <w:color w:val="C586C0"/>
+          <w:sz w:val="21"/>
+          <w:szCs w:val="21"/>
+        </w:rPr>
+        <w:t>import</w:t>
+      </w:r>
+      <w:r>
+        <w:rPr>
+          <w:rFonts w:ascii="Consolas" w:eastAsia="Times New Roman" w:hAnsi="Consolas" w:cs="Times New Roman"/>
+          <w:color w:val="D4D4D4"/>
+          <w:sz w:val="21"/>
+          <w:szCs w:val="21"/>
+        </w:rPr>
+        <w:t xml:space="preserve"> </w:t>
+      </w:r>
+      <w:r>
+        <w:rPr>
+          <w:rFonts w:ascii="Consolas" w:eastAsia="Times New Roman" w:hAnsi="Consolas" w:cs="Times New Roman"/>
+          <w:color w:val="9CDCFE"/>
+          <w:sz w:val="21"/>
+          <w:szCs w:val="21"/>
+        </w:rPr>
+        <w:t>axios</w:t>
+      </w:r>
+      <w:r>
+        <w:rPr>
+          <w:rFonts w:ascii="Consolas" w:eastAsia="Times New Roman" w:hAnsi="Consolas" w:cs="Times New Roman"/>
+          <w:color w:val="D4D4D4"/>
+          <w:sz w:val="21"/>
+          <w:szCs w:val="21"/>
+        </w:rPr>
+        <w:t xml:space="preserve"> </w:t>
+      </w:r>
+      <w:r>
+        <w:rPr>
+          <w:rFonts w:ascii="Consolas" w:eastAsia="Times New Roman" w:hAnsi="Consolas" w:cs="Times New Roman"/>
+          <w:color w:val="C586C0"/>
+          <w:sz w:val="21"/>
+          <w:szCs w:val="21"/>
+        </w:rPr>
+        <w:t>from</w:t>
+      </w:r>
+      <w:r>
+        <w:rPr>
+          <w:rFonts w:ascii="Consolas" w:eastAsia="Times New Roman" w:hAnsi="Consolas" w:cs="Times New Roman"/>
+          <w:color w:val="D4D4D4"/>
+          <w:sz w:val="21"/>
+          <w:szCs w:val="21"/>
+        </w:rPr>
+        <w:t xml:space="preserve"> </w:t>
+      </w:r>
+      <w:r>
+        <w:rPr>
+          <w:rFonts w:ascii="Consolas" w:eastAsia="Times New Roman" w:hAnsi="Consolas" w:cs="Times New Roman"/>
+          <w:color w:val="CE9178"/>
+          <w:sz w:val="21"/>
+          <w:szCs w:val="21"/>
+        </w:rPr>
+        <w:t>'axios'</w:t>
+      </w:r>
+      <w:r>
+        <w:rPr>
+          <w:rFonts w:ascii="Consolas" w:eastAsia="Times New Roman" w:hAnsi="Consolas" w:cs="Times New Roman"/>
+          <w:color w:val="D4D4D4"/>
+          <w:sz w:val="21"/>
+          <w:szCs w:val="21"/>
+        </w:rPr>
+        <w:t>;</w:t>
+      </w:r>
+    </w:p>
+    <w:p>
+      <w:pPr>
+        <w:shd w:val="clear" w:color="auto" w:fill="1E1E1E"/>
+        <w:spacing w:after="0" w:line="285" w:lineRule="atLeast"/>
+        <w:rPr>
+          <w:rFonts w:ascii="Consolas" w:eastAsia="Times New Roman" w:hAnsi="Consolas" w:cs="Times New Roman"/>
+          <w:color w:val="D4D4D4"/>
+          <w:sz w:val="21"/>
+          <w:szCs w:val="21"/>
+        </w:rPr>
+      </w:pPr>
+    </w:p>
+    <w:p>
+      <w:pPr>
+        <w:shd w:val="clear" w:color="auto" w:fill="1E1E1E"/>
+        <w:spacing w:after="0" w:line="285" w:lineRule="atLeast"/>
+        <w:rPr>
+          <w:rFonts w:ascii="Consolas" w:eastAsia="Times New Roman" w:hAnsi="Consolas" w:cs="Times New Roman"/>
+          <w:color w:val="D4D4D4"/>
+          <w:sz w:val="21"/>
+          <w:szCs w:val="21"/>
+        </w:rPr>
+      </w:pPr>
+      <w:r>
+        <w:rPr>
+          <w:rFonts w:ascii="Consolas" w:eastAsia="Times New Roman" w:hAnsi="Consolas" w:cs="Times New Roman"/>
+          <w:color w:val="C586C0"/>
+          <w:sz w:val="21"/>
+          <w:szCs w:val="21"/>
+        </w:rPr>
+        <w:t>export</w:t>
+      </w:r>
+      <w:r>
+        <w:rPr>
+          <w:rFonts w:ascii="Consolas" w:eastAsia="Times New Roman" w:hAnsi="Consolas" w:cs="Times New Roman"/>
+          <w:color w:val="D4D4D4"/>
+          <w:sz w:val="21"/>
+          <w:szCs w:val="21"/>
+        </w:rPr>
+        <w:t xml:space="preserve"> </w:t>
+      </w:r>
+      <w:r>
+        <w:rPr>
+          <w:rFonts w:ascii="Consolas" w:eastAsia="Times New Roman" w:hAnsi="Consolas" w:cs="Times New Roman"/>
+          <w:color w:val="569CD6"/>
+          <w:sz w:val="21"/>
+          <w:szCs w:val="21"/>
+        </w:rPr>
+        <w:t>const</w:t>
+      </w:r>
+      <w:r>
+        <w:rPr>
+          <w:rFonts w:ascii="Consolas" w:eastAsia="Times New Roman" w:hAnsi="Consolas" w:cs="Times New Roman"/>
+          <w:color w:val="D4D4D4"/>
+          <w:sz w:val="21"/>
+          <w:szCs w:val="21"/>
+        </w:rPr>
+        <w:t xml:space="preserve"> </w:t>
+      </w:r>
+      <w:r>
+        <w:rPr>
+          <w:rFonts w:ascii="Consolas" w:eastAsia="Times New Roman" w:hAnsi="Consolas" w:cs="Times New Roman"/>
+          <w:color w:val="4FC1FF"/>
+          <w:sz w:val="21"/>
+          <w:szCs w:val="21"/>
+        </w:rPr>
+        <w:t>baseUrl</w:t>
+      </w:r>
+      <w:r>
+        <w:rPr>
+          <w:rFonts w:ascii="Consolas" w:eastAsia="Times New Roman" w:hAnsi="Consolas" w:cs="Times New Roman"/>
+          <w:color w:val="D4D4D4"/>
+          <w:sz w:val="21"/>
+          <w:szCs w:val="21"/>
+        </w:rPr>
+        <w:t xml:space="preserve"> = </w:t>
+      </w:r>
+      <w:r>
+        <w:rPr>
+          <w:rFonts w:ascii="Consolas" w:eastAsia="Times New Roman" w:hAnsi="Consolas" w:cs="Times New Roman"/>
+          <w:color w:val="CE9178"/>
+          <w:sz w:val="21"/>
+          <w:szCs w:val="21"/>
+        </w:rPr>
+        <w:t>'https://bayut.p.rapidapi.com'</w:t>
+      </w:r>
+    </w:p>
+    <w:p>
+      <w:pPr>
+        <w:shd w:val="clear" w:color="auto" w:fill="1E1E1E"/>
+        <w:spacing w:after="240" w:line="285" w:lineRule="atLeast"/>
+        <w:rPr>
+          <w:rFonts w:ascii="Consolas" w:eastAsia="Times New Roman" w:hAnsi="Consolas" w:cs="Times New Roman"/>
+          <w:color w:val="D4D4D4"/>
+          <w:sz w:val="21"/>
+          <w:szCs w:val="21"/>
+        </w:rPr>
+      </w:pPr>
+    </w:p>
+    <w:p>
+      <w:pPr>
+        <w:shd w:val="clear" w:color="auto" w:fill="1E1E1E"/>
+        <w:spacing w:after="0" w:line="285" w:lineRule="atLeast"/>
+        <w:rPr>
+          <w:rFonts w:ascii="Consolas" w:eastAsia="Times New Roman" w:hAnsi="Consolas" w:cs="Times New Roman"/>
+          <w:color w:val="D4D4D4"/>
+          <w:sz w:val="21"/>
+          <w:szCs w:val="21"/>
+        </w:rPr>
+      </w:pPr>
+      <w:r>
+        <w:rPr>
+          <w:rFonts w:ascii="Consolas" w:eastAsia="Times New Roman" w:hAnsi="Consolas" w:cs="Times New Roman"/>
+          <w:color w:val="C586C0"/>
+          <w:sz w:val="21"/>
+          <w:szCs w:val="21"/>
+        </w:rPr>
+        <w:t>export</w:t>
+      </w:r>
+      <w:r>
+        <w:rPr>
+          <w:rFonts w:ascii="Consolas" w:eastAsia="Times New Roman" w:hAnsi="Consolas" w:cs="Times New Roman"/>
+          <w:color w:val="D4D4D4"/>
+          <w:sz w:val="21"/>
+          <w:szCs w:val="21"/>
+        </w:rPr>
+        <w:t xml:space="preserve"> </w:t>
+      </w:r>
+      <w:r>
+        <w:rPr>
+          <w:rFonts w:ascii="Consolas" w:eastAsia="Times New Roman" w:hAnsi="Consolas" w:cs="Times New Roman"/>
+          <w:color w:val="569CD6"/>
+          <w:sz w:val="21"/>
+          <w:szCs w:val="21"/>
+        </w:rPr>
+        <w:t>const</w:t>
+      </w:r>
+      <w:r>
+        <w:rPr>
+          <w:rFonts w:ascii="Consolas" w:eastAsia="Times New Roman" w:hAnsi="Consolas" w:cs="Times New Roman"/>
+          <w:color w:val="D4D4D4"/>
+          <w:sz w:val="21"/>
+          <w:szCs w:val="21"/>
+        </w:rPr>
+        <w:t xml:space="preserve"> </w:t>
+      </w:r>
+      <w:r>
+        <w:rPr>
+          <w:rFonts w:ascii="Consolas" w:eastAsia="Times New Roman" w:hAnsi="Consolas" w:cs="Times New Roman"/>
+          <w:color w:val="DCDCAA"/>
+          <w:sz w:val="21"/>
+          <w:szCs w:val="21"/>
+        </w:rPr>
+        <w:t>fetchApi</w:t>
+      </w:r>
+      <w:r>
+        <w:rPr>
+          <w:rFonts w:ascii="Consolas" w:eastAsia="Times New Roman" w:hAnsi="Consolas" w:cs="Times New Roman"/>
+          <w:color w:val="D4D4D4"/>
+          <w:sz w:val="21"/>
+          <w:szCs w:val="21"/>
+        </w:rPr>
+        <w:t xml:space="preserve"> = </w:t>
+      </w:r>
+      <w:r>
+        <w:rPr>
+          <w:rFonts w:ascii="Consolas" w:eastAsia="Times New Roman" w:hAnsi="Consolas" w:cs="Times New Roman"/>
+          <w:color w:val="569CD6"/>
+          <w:sz w:val="21"/>
+          <w:szCs w:val="21"/>
+        </w:rPr>
+        <w:t>async</w:t>
+      </w:r>
+      <w:r>
+        <w:rPr>
+          <w:rFonts w:ascii="Consolas" w:eastAsia="Times New Roman" w:hAnsi="Consolas" w:cs="Times New Roman"/>
+          <w:color w:val="D4D4D4"/>
+          <w:sz w:val="21"/>
+          <w:szCs w:val="21"/>
+        </w:rPr>
+        <w:t xml:space="preserve"> (</w:t>
+      </w:r>
+      <w:r>
+        <w:rPr>
+          <w:rFonts w:ascii="Consolas" w:eastAsia="Times New Roman" w:hAnsi="Consolas" w:cs="Times New Roman"/>
+          <w:color w:val="9CDCFE"/>
+          <w:sz w:val="21"/>
+          <w:szCs w:val="21"/>
+        </w:rPr>
+        <w:t>url</w:t>
+      </w:r>
+      <w:r>
+        <w:rPr>
+          <w:rFonts w:ascii="Consolas" w:eastAsia="Times New Roman" w:hAnsi="Consolas" w:cs="Times New Roman"/>
+          <w:color w:val="D4D4D4"/>
+          <w:sz w:val="21"/>
+          <w:szCs w:val="21"/>
+        </w:rPr>
+        <w:t xml:space="preserve">) </w:t>
+      </w:r>
+      <w:r>
+        <w:rPr>
+          <w:rFonts w:ascii="Consolas" w:eastAsia="Times New Roman" w:hAnsi="Consolas" w:cs="Times New Roman"/>
+          <w:color w:val="569CD6"/>
+          <w:sz w:val="21"/>
+          <w:szCs w:val="21"/>
+        </w:rPr>
+        <w:t>=&gt;</w:t>
+      </w:r>
+      <w:r>
+        <w:rPr>
+          <w:rFonts w:ascii="Consolas" w:eastAsia="Times New Roman" w:hAnsi="Consolas" w:cs="Times New Roman"/>
+          <w:color w:val="D4D4D4"/>
+          <w:sz w:val="21"/>
+          <w:szCs w:val="21"/>
+        </w:rPr>
+        <w:t xml:space="preserve"> {</w:t>
+      </w:r>
+    </w:p>
+    <w:p>
+      <w:pPr>
+        <w:shd w:val="clear" w:color="auto" w:fill="1E1E1E"/>
+        <w:spacing w:after="0" w:line="285" w:lineRule="atLeast"/>
+        <w:rPr>
+          <w:rFonts w:ascii="Consolas" w:eastAsia="Times New Roman" w:hAnsi="Consolas" w:cs="Times New Roman"/>
+          <w:color w:val="D4D4D4"/>
+          <w:sz w:val="21"/>
+          <w:szCs w:val="21"/>
+        </w:rPr>
+      </w:pPr>
+      <w:r>
+        <w:rPr>
+          <w:rFonts w:ascii="Consolas" w:eastAsia="Times New Roman" w:hAnsi="Consolas" w:cs="Times New Roman"/>
+          <w:color w:val="D4D4D4"/>
+          <w:sz w:val="21"/>
+          <w:szCs w:val="21"/>
+        </w:rPr>
+        <w:t xml:space="preserve">    </w:t>
+      </w:r>
+      <w:r>
+        <w:rPr>
+          <w:rFonts w:ascii="Consolas" w:eastAsia="Times New Roman" w:hAnsi="Consolas" w:cs="Times New Roman"/>
+          <w:color w:val="569CD6"/>
+          <w:sz w:val="21"/>
+          <w:szCs w:val="21"/>
+        </w:rPr>
+        <w:t>const</w:t>
+      </w:r>
+      <w:r>
+        <w:rPr>
+          <w:rFonts w:ascii="Consolas" w:eastAsia="Times New Roman" w:hAnsi="Consolas" w:cs="Times New Roman"/>
+          <w:color w:val="D4D4D4"/>
+          <w:sz w:val="21"/>
+          <w:szCs w:val="21"/>
+        </w:rPr>
+        <w:t xml:space="preserve"> {</w:t>
+      </w:r>
+      <w:r>
+        <w:rPr>
+          <w:rFonts w:ascii="Consolas" w:eastAsia="Times New Roman" w:hAnsi="Consolas" w:cs="Times New Roman"/>
+          <w:color w:val="4FC1FF"/>
+          <w:sz w:val="21"/>
+          <w:szCs w:val="21"/>
+        </w:rPr>
+        <w:t>data</w:t>
+      </w:r>
+      <w:r>
+        <w:rPr>
+          <w:rFonts w:ascii="Consolas" w:eastAsia="Times New Roman" w:hAnsi="Consolas" w:cs="Times New Roman"/>
+          <w:color w:val="D4D4D4"/>
+          <w:sz w:val="21"/>
+          <w:szCs w:val="21"/>
+        </w:rPr>
+        <w:t xml:space="preserve">} = </w:t>
+      </w:r>
+      <w:r>
+        <w:rPr>
+          <w:rFonts w:ascii="Consolas" w:eastAsia="Times New Roman" w:hAnsi="Consolas" w:cs="Times New Roman"/>
+          <w:color w:val="C586C0"/>
+          <w:sz w:val="21"/>
+          <w:szCs w:val="21"/>
+        </w:rPr>
+        <w:t>await</w:t>
+      </w:r>
+      <w:r>
+        <w:rPr>
+          <w:rFonts w:ascii="Consolas" w:eastAsia="Times New Roman" w:hAnsi="Consolas" w:cs="Times New Roman"/>
+          <w:color w:val="D4D4D4"/>
+          <w:sz w:val="21"/>
+          <w:szCs w:val="21"/>
+        </w:rPr>
+        <w:t xml:space="preserve"> </w:t>
+      </w:r>
+      <w:r>
+        <w:rPr>
+          <w:rFonts w:ascii="Consolas" w:eastAsia="Times New Roman" w:hAnsi="Consolas" w:cs="Times New Roman"/>
+          <w:color w:val="4FC1FF"/>
+          <w:sz w:val="21"/>
+          <w:szCs w:val="21"/>
+        </w:rPr>
+        <w:t>axios</w:t>
+      </w:r>
+      <w:r>
+        <w:rPr>
+          <w:rFonts w:ascii="Consolas" w:eastAsia="Times New Roman" w:hAnsi="Consolas" w:cs="Times New Roman"/>
+          <w:color w:val="D4D4D4"/>
+          <w:sz w:val="21"/>
+          <w:szCs w:val="21"/>
+        </w:rPr>
+        <w:t>.</w:t>
+      </w:r>
+      <w:r>
+        <w:rPr>
+          <w:rFonts w:ascii="Consolas" w:eastAsia="Times New Roman" w:hAnsi="Consolas" w:cs="Times New Roman"/>
+          <w:color w:val="DCDCAA"/>
+          <w:sz w:val="21"/>
+          <w:szCs w:val="21"/>
+        </w:rPr>
+        <w:t>get</w:t>
+      </w:r>
+      <w:r>
+        <w:rPr>
+          <w:rFonts w:ascii="Consolas" w:eastAsia="Times New Roman" w:hAnsi="Consolas" w:cs="Times New Roman"/>
+          <w:color w:val="D4D4D4"/>
+          <w:sz w:val="21"/>
+          <w:szCs w:val="21"/>
+        </w:rPr>
+        <w:t>(</w:t>
+      </w:r>
+      <w:r>
+        <w:rPr>
+          <w:rFonts w:ascii="Consolas" w:eastAsia="Times New Roman" w:hAnsi="Consolas" w:cs="Times New Roman"/>
+          <w:color w:val="9CDCFE"/>
+          <w:sz w:val="21"/>
+          <w:szCs w:val="21"/>
+        </w:rPr>
+        <w:t>url</w:t>
+      </w:r>
+      <w:r>
+        <w:rPr>
+          <w:rFonts w:ascii="Consolas" w:eastAsia="Times New Roman" w:hAnsi="Consolas" w:cs="Times New Roman"/>
+          <w:color w:val="D4D4D4"/>
+          <w:sz w:val="21"/>
+          <w:szCs w:val="21"/>
+        </w:rPr>
+        <w:t>, {</w:t>
+      </w:r>
+    </w:p>
+    <w:p>
+      <w:pPr>
+        <w:shd w:val="clear" w:color="auto" w:fill="1E1E1E"/>
+        <w:spacing w:after="0" w:line="285" w:lineRule="atLeast"/>
+        <w:rPr>
+          <w:rFonts w:ascii="Consolas" w:eastAsia="Times New Roman" w:hAnsi="Consolas" w:cs="Times New Roman"/>
+          <w:color w:val="D4D4D4"/>
+          <w:sz w:val="21"/>
+          <w:szCs w:val="21"/>
+        </w:rPr>
+      </w:pPr>
+      <w:r>
+        <w:rPr>
+          <w:rFonts w:ascii="Consolas" w:eastAsia="Times New Roman" w:hAnsi="Consolas" w:cs="Times New Roman"/>
+          <w:color w:val="D4D4D4"/>
+          <w:sz w:val="21"/>
+          <w:szCs w:val="21"/>
+        </w:rPr>
+        <w:t xml:space="preserve">        </w:t>
+      </w:r>
+      <w:r>
+        <w:rPr>
+          <w:rFonts w:ascii="Consolas" w:eastAsia="Times New Roman" w:hAnsi="Consolas" w:cs="Times New Roman"/>
+          <w:color w:val="9CDCFE"/>
+          <w:sz w:val="21"/>
+          <w:szCs w:val="21"/>
+        </w:rPr>
+        <w:t>headers:</w:t>
+      </w:r>
+      <w:r>
+        <w:rPr>
+          <w:rFonts w:ascii="Consolas" w:eastAsia="Times New Roman" w:hAnsi="Consolas" w:cs="Times New Roman"/>
+          <w:color w:val="D4D4D4"/>
+          <w:sz w:val="21"/>
+          <w:szCs w:val="21"/>
+        </w:rPr>
+        <w:t xml:space="preserve"> {</w:t>
+      </w:r>
+    </w:p>
+    <w:p>
+      <w:pPr>
+        <w:shd w:val="clear" w:color="auto" w:fill="1E1E1E"/>
+        <w:spacing w:after="0" w:line="285" w:lineRule="atLeast"/>
+        <w:rPr>
+          <w:rFonts w:ascii="Consolas" w:eastAsia="Times New Roman" w:hAnsi="Consolas" w:cs="Times New Roman"/>
+          <w:color w:val="D4D4D4"/>
+          <w:sz w:val="21"/>
+          <w:szCs w:val="21"/>
+        </w:rPr>
+      </w:pPr>
+      <w:r>
+        <w:rPr>
+          <w:rFonts w:ascii="Consolas" w:eastAsia="Times New Roman" w:hAnsi="Consolas" w:cs="Times New Roman"/>
+          <w:color w:val="D4D4D4"/>
+          <w:sz w:val="21"/>
+          <w:szCs w:val="21"/>
+        </w:rPr>
+        <w:t xml:space="preserve">        </w:t>
+      </w:r>
+      <w:r>
+        <w:rPr>
+          <w:rFonts w:ascii="Consolas" w:eastAsia="Times New Roman" w:hAnsi="Consolas" w:cs="Times New Roman"/>
+          <w:color w:val="CE9178"/>
+          <w:sz w:val="21"/>
+          <w:szCs w:val="21"/>
+        </w:rPr>
+        <w:t>'x-rapidapi-host'</w:t>
+      </w:r>
+      <w:r>
+        <w:rPr>
+          <w:rFonts w:ascii="Consolas" w:eastAsia="Times New Roman" w:hAnsi="Consolas" w:cs="Times New Roman"/>
+          <w:color w:val="9CDCFE"/>
+          <w:sz w:val="21"/>
+          <w:szCs w:val="21"/>
+        </w:rPr>
+        <w:t>:</w:t>
+      </w:r>
+      <w:r>
+        <w:rPr>
+          <w:rFonts w:ascii="Consolas" w:eastAsia="Times New Roman" w:hAnsi="Consolas" w:cs="Times New Roman"/>
+          <w:color w:val="D4D4D4"/>
+          <w:sz w:val="21"/>
+          <w:szCs w:val="21"/>
+        </w:rPr>
+        <w:t xml:space="preserve"> </w:t>
+      </w:r>
+      <w:r>
+        <w:rPr>
+          <w:rFonts w:ascii="Consolas" w:eastAsia="Times New Roman" w:hAnsi="Consolas" w:cs="Times New Roman"/>
+          <w:color w:val="CE9178"/>
+          <w:sz w:val="21"/>
+          <w:szCs w:val="21"/>
+        </w:rPr>
+        <w:t>'bayut.p.rapidapi.com'</w:t>
+      </w:r>
+      <w:r>
+        <w:rPr>
+          <w:rFonts w:ascii="Consolas" w:eastAsia="Times New Roman" w:hAnsi="Consolas" w:cs="Times New Roman"/>
+          <w:color w:val="D4D4D4"/>
+          <w:sz w:val="21"/>
+          <w:szCs w:val="21"/>
+        </w:rPr>
+        <w:t>,</w:t>
+      </w:r>
+    </w:p>
+    <w:p>
+      <w:pPr>
+        <w:shd w:val="clear" w:color="auto" w:fill="1E1E1E"/>
+        <w:spacing w:after="0" w:line="285" w:lineRule="atLeast"/>
+        <w:rPr>
+          <w:rFonts w:ascii="Consolas" w:eastAsia="Times New Roman" w:hAnsi="Consolas" w:cs="Times New Roman"/>
+          <w:color w:val="D4D4D4"/>
+          <w:sz w:val="21"/>
+          <w:szCs w:val="21"/>
+        </w:rPr>
+      </w:pPr>
+      <w:r>
+        <w:rPr>
+          <w:rFonts w:ascii="Consolas" w:eastAsia="Times New Roman" w:hAnsi="Consolas" w:cs="Times New Roman"/>
+          <w:color w:val="D4D4D4"/>
+          <w:sz w:val="21"/>
+          <w:szCs w:val="21"/>
+        </w:rPr>
+        <w:t xml:space="preserve">        </w:t>
+      </w:r>
+      <w:r>
+        <w:rPr>
+          <w:rFonts w:ascii="Consolas" w:eastAsia="Times New Roman" w:hAnsi="Consolas" w:cs="Times New Roman"/>
+          <w:color w:val="CE9178"/>
+          <w:sz w:val="21"/>
+          <w:szCs w:val="21"/>
+        </w:rPr>
+        <w:t>'x-rapidapi-key'</w:t>
+      </w:r>
+      <w:r>
+        <w:rPr>
+          <w:rFonts w:ascii="Consolas" w:eastAsia="Times New Roman" w:hAnsi="Consolas" w:cs="Times New Roman"/>
+          <w:color w:val="9CDCFE"/>
+          <w:sz w:val="21"/>
+          <w:szCs w:val="21"/>
+        </w:rPr>
+        <w:t>:</w:t>
+      </w:r>
+      <w:r>
+        <w:rPr>
+          <w:rFonts w:ascii="Consolas" w:eastAsia="Times New Roman" w:hAnsi="Consolas" w:cs="Times New Roman"/>
+          <w:color w:val="D4D4D4"/>
+          <w:sz w:val="21"/>
+          <w:szCs w:val="21"/>
+        </w:rPr>
+        <w:t xml:space="preserve"> </w:t>
+      </w:r>
+      <w:r>
+        <w:rPr>
+          <w:rFonts w:ascii="Consolas" w:eastAsia="Times New Roman" w:hAnsi="Consolas" w:cs="Times New Roman"/>
+          <w:color w:val="CE9178"/>
+          <w:sz w:val="21"/>
+          <w:szCs w:val="21"/>
+        </w:rPr>
+        <w:t>'530cf11fabmsh79e60c0e05c7b69p139c05jsna753fd49ae56'</w:t>
+      </w:r>
+    </w:p>
+    <w:p>
+      <w:pPr>
+        <w:shd w:val="clear" w:color="auto" w:fill="1E1E1E"/>
+        <w:spacing w:after="0" w:line="285" w:lineRule="atLeast"/>
+        <w:rPr>
+          <w:rFonts w:ascii="Consolas" w:eastAsia="Times New Roman" w:hAnsi="Consolas" w:cs="Times New Roman"/>
+          <w:color w:val="D4D4D4"/>
+          <w:sz w:val="21"/>
+          <w:szCs w:val="21"/>
+        </w:rPr>
+      </w:pPr>
+      <w:r>
+        <w:rPr>
+          <w:rFonts w:ascii="Consolas" w:eastAsia="Times New Roman" w:hAnsi="Consolas" w:cs="Times New Roman"/>
+          <w:color w:val="D4D4D4"/>
+          <w:sz w:val="21"/>
+          <w:szCs w:val="21"/>
+        </w:rPr>
+        <w:t>        }</w:t>
+      </w:r>
+    </w:p>
+    <w:p>
+      <w:pPr>
+        <w:shd w:val="clear" w:color="auto" w:fill="1E1E1E"/>
+        <w:spacing w:after="0" w:line="285" w:lineRule="atLeast"/>
+        <w:rPr>
+          <w:rFonts w:ascii="Consolas" w:eastAsia="Times New Roman" w:hAnsi="Consolas" w:cs="Times New Roman"/>
+          <w:color w:val="D4D4D4"/>
+          <w:sz w:val="21"/>
+          <w:szCs w:val="21"/>
+        </w:rPr>
+      </w:pPr>
+    </w:p>
+    <w:p>
+      <w:pPr>
+        <w:shd w:val="clear" w:color="auto" w:fill="1E1E1E"/>
+        <w:spacing w:after="0" w:line="285" w:lineRule="atLeast"/>
+        <w:rPr>
+          <w:rFonts w:ascii="Consolas" w:eastAsia="Times New Roman" w:hAnsi="Consolas" w:cs="Times New Roman"/>
+          <w:color w:val="D4D4D4"/>
+          <w:sz w:val="21"/>
+          <w:szCs w:val="21"/>
+        </w:rPr>
+      </w:pPr>
+      <w:r>
+        <w:rPr>
+          <w:rFonts w:ascii="Consolas" w:eastAsia="Times New Roman" w:hAnsi="Consolas" w:cs="Times New Roman"/>
+          <w:color w:val="D4D4D4"/>
+          <w:sz w:val="21"/>
+          <w:szCs w:val="21"/>
+        </w:rPr>
+        <w:lastRenderedPageBreak/>
+        <w:t>    })</w:t>
+      </w:r>
+    </w:p>
+    <w:p>
+      <w:pPr>
+        <w:shd w:val="clear" w:color="auto" w:fill="1E1E1E"/>
+        <w:spacing w:after="0" w:line="285" w:lineRule="atLeast"/>
+        <w:rPr>
+          <w:rFonts w:ascii="Consolas" w:eastAsia="Times New Roman" w:hAnsi="Consolas" w:cs="Times New Roman"/>
+          <w:color w:val="D4D4D4"/>
+          <w:sz w:val="21"/>
+          <w:szCs w:val="21"/>
+        </w:rPr>
+      </w:pPr>
+    </w:p>
+    <w:p>
+      <w:pPr>
+        <w:shd w:val="clear" w:color="auto" w:fill="1E1E1E"/>
+        <w:spacing w:after="0" w:line="285" w:lineRule="atLeast"/>
+        <w:rPr>
+          <w:rFonts w:ascii="Consolas" w:eastAsia="Times New Roman" w:hAnsi="Consolas" w:cs="Times New Roman"/>
+          <w:color w:val="D4D4D4"/>
+          <w:sz w:val="21"/>
+          <w:szCs w:val="21"/>
+        </w:rPr>
+      </w:pPr>
+      <w:r>
+        <w:rPr>
+          <w:rFonts w:ascii="Consolas" w:eastAsia="Times New Roman" w:hAnsi="Consolas" w:cs="Times New Roman"/>
+          <w:color w:val="D4D4D4"/>
+          <w:sz w:val="21"/>
+          <w:szCs w:val="21"/>
+        </w:rPr>
+        <w:t xml:space="preserve">    </w:t>
+      </w:r>
+      <w:r>
+        <w:rPr>
+          <w:rFonts w:ascii="Consolas" w:eastAsia="Times New Roman" w:hAnsi="Consolas" w:cs="Times New Roman"/>
+          <w:color w:val="C586C0"/>
+          <w:sz w:val="21"/>
+          <w:szCs w:val="21"/>
+        </w:rPr>
+        <w:t>return</w:t>
+      </w:r>
+      <w:r>
+        <w:rPr>
+          <w:rFonts w:ascii="Consolas" w:eastAsia="Times New Roman" w:hAnsi="Consolas" w:cs="Times New Roman"/>
+          <w:color w:val="D4D4D4"/>
+          <w:sz w:val="21"/>
+          <w:szCs w:val="21"/>
+        </w:rPr>
+        <w:t xml:space="preserve"> </w:t>
+      </w:r>
+      <w:r>
+        <w:rPr>
+          <w:rFonts w:ascii="Consolas" w:eastAsia="Times New Roman" w:hAnsi="Consolas" w:cs="Times New Roman"/>
+          <w:color w:val="4FC1FF"/>
+          <w:sz w:val="21"/>
+          <w:szCs w:val="21"/>
+        </w:rPr>
+        <w:t>data</w:t>
+      </w:r>
+      <w:r>
+        <w:rPr>
+          <w:rFonts w:ascii="Consolas" w:eastAsia="Times New Roman" w:hAnsi="Consolas" w:cs="Times New Roman"/>
+          <w:color w:val="D4D4D4"/>
+          <w:sz w:val="21"/>
+          <w:szCs w:val="21"/>
+        </w:rPr>
+        <w:t>;</w:t>
+      </w:r>
+    </w:p>
+    <w:p>
+      <w:pPr>
+        <w:shd w:val="clear" w:color="auto" w:fill="1E1E1E"/>
+        <w:spacing w:after="0" w:line="285" w:lineRule="atLeast"/>
+        <w:rPr>
+          <w:rFonts w:ascii="Consolas" w:eastAsia="Times New Roman" w:hAnsi="Consolas" w:cs="Times New Roman"/>
+          <w:color w:val="D4D4D4"/>
+          <w:sz w:val="21"/>
+          <w:szCs w:val="21"/>
+        </w:rPr>
+      </w:pPr>
+      <w:r>
+        <w:rPr>
+          <w:rFonts w:ascii="Consolas" w:eastAsia="Times New Roman" w:hAnsi="Consolas" w:cs="Times New Roman"/>
+          <w:color w:val="D4D4D4"/>
+          <w:sz w:val="21"/>
+          <w:szCs w:val="21"/>
+        </w:rPr>
+        <w:t>}</w:t>
+      </w:r>
+    </w:p>
+    <w:p/>
+    <w:p>
+      <w:r>
+        <w:t>These headers are provided by rapidApi. Now we can call fetchApi function anywhere we want in getStaticProps function (as it is nextJs) and pass url and it will fetch data and we can map on that data and extract useful information from it.</w:t>
+      </w:r>
+    </w:p>
+    <w:p>
+      <w:r>
+        <w:t>Now extracting data from fetchApi function in index.js:</w:t>
+      </w:r>
+    </w:p>
+    <w:p>
+      <w:r>
+        <w:t xml:space="preserve">At the bottom, </w:t>
+      </w:r>
+    </w:p>
+    <w:p>
+      <w:pPr>
+        <w:shd w:val="clear" w:color="auto" w:fill="1E1E1E"/>
+        <w:spacing w:after="0" w:line="285" w:lineRule="atLeast"/>
+        <w:rPr>
+          <w:rFonts w:ascii="Consolas" w:eastAsia="Times New Roman" w:hAnsi="Consolas" w:cs="Times New Roman"/>
+          <w:color w:val="D4D4D4"/>
+          <w:sz w:val="21"/>
+          <w:szCs w:val="21"/>
+        </w:rPr>
+      </w:pPr>
+      <w:r>
+        <w:rPr>
+          <w:rFonts w:ascii="Consolas" w:eastAsia="Times New Roman" w:hAnsi="Consolas" w:cs="Times New Roman"/>
+          <w:color w:val="C586C0"/>
+          <w:sz w:val="21"/>
+          <w:szCs w:val="21"/>
+        </w:rPr>
+        <w:t>export</w:t>
+      </w:r>
+      <w:r>
+        <w:rPr>
+          <w:rFonts w:ascii="Consolas" w:eastAsia="Times New Roman" w:hAnsi="Consolas" w:cs="Times New Roman"/>
+          <w:color w:val="D4D4D4"/>
+          <w:sz w:val="21"/>
+          <w:szCs w:val="21"/>
+        </w:rPr>
+        <w:t xml:space="preserve"> </w:t>
+      </w:r>
+      <w:r>
+        <w:rPr>
+          <w:rFonts w:ascii="Consolas" w:eastAsia="Times New Roman" w:hAnsi="Consolas" w:cs="Times New Roman"/>
+          <w:color w:val="569CD6"/>
+          <w:sz w:val="21"/>
+          <w:szCs w:val="21"/>
+        </w:rPr>
+        <w:t>async</w:t>
+      </w:r>
+      <w:r>
+        <w:rPr>
+          <w:rFonts w:ascii="Consolas" w:eastAsia="Times New Roman" w:hAnsi="Consolas" w:cs="Times New Roman"/>
+          <w:color w:val="D4D4D4"/>
+          <w:sz w:val="21"/>
+          <w:szCs w:val="21"/>
+        </w:rPr>
+        <w:t xml:space="preserve"> </w:t>
+      </w:r>
+      <w:r>
+        <w:rPr>
+          <w:rFonts w:ascii="Consolas" w:eastAsia="Times New Roman" w:hAnsi="Consolas" w:cs="Times New Roman"/>
+          <w:color w:val="569CD6"/>
+          <w:sz w:val="21"/>
+          <w:szCs w:val="21"/>
+        </w:rPr>
+        <w:t>function</w:t>
+      </w:r>
+      <w:r>
+        <w:rPr>
+          <w:rFonts w:ascii="Consolas" w:eastAsia="Times New Roman" w:hAnsi="Consolas" w:cs="Times New Roman"/>
+          <w:color w:val="D4D4D4"/>
+          <w:sz w:val="21"/>
+          <w:szCs w:val="21"/>
+        </w:rPr>
+        <w:t xml:space="preserve"> </w:t>
+      </w:r>
+      <w:r>
+        <w:rPr>
+          <w:rFonts w:ascii="Consolas" w:eastAsia="Times New Roman" w:hAnsi="Consolas" w:cs="Times New Roman"/>
+          <w:color w:val="DCDCAA"/>
+          <w:sz w:val="21"/>
+          <w:szCs w:val="21"/>
+        </w:rPr>
+        <w:t>getStaticProps</w:t>
+      </w:r>
+      <w:r>
+        <w:rPr>
+          <w:rFonts w:ascii="Consolas" w:eastAsia="Times New Roman" w:hAnsi="Consolas" w:cs="Times New Roman"/>
+          <w:color w:val="D4D4D4"/>
+          <w:sz w:val="21"/>
+          <w:szCs w:val="21"/>
+        </w:rPr>
+        <w:t xml:space="preserve"> () {</w:t>
+      </w:r>
+    </w:p>
+    <w:p>
+      <w:pPr>
+        <w:shd w:val="clear" w:color="auto" w:fill="1E1E1E"/>
+        <w:spacing w:after="0" w:line="285" w:lineRule="atLeast"/>
+        <w:rPr>
+          <w:rFonts w:ascii="Consolas" w:eastAsia="Times New Roman" w:hAnsi="Consolas" w:cs="Times New Roman"/>
+          <w:color w:val="D4D4D4"/>
+          <w:sz w:val="21"/>
+          <w:szCs w:val="21"/>
+        </w:rPr>
+      </w:pPr>
+      <w:r>
+        <w:rPr>
+          <w:rFonts w:ascii="Consolas" w:eastAsia="Times New Roman" w:hAnsi="Consolas" w:cs="Times New Roman"/>
+          <w:color w:val="D4D4D4"/>
+          <w:sz w:val="21"/>
+          <w:szCs w:val="21"/>
+        </w:rPr>
+        <w:t xml:space="preserve">  </w:t>
+      </w:r>
+      <w:r>
+        <w:rPr>
+          <w:rFonts w:ascii="Consolas" w:eastAsia="Times New Roman" w:hAnsi="Consolas" w:cs="Times New Roman"/>
+          <w:color w:val="569CD6"/>
+          <w:sz w:val="21"/>
+          <w:szCs w:val="21"/>
+        </w:rPr>
+        <w:t>const</w:t>
+      </w:r>
+      <w:r>
+        <w:rPr>
+          <w:rFonts w:ascii="Consolas" w:eastAsia="Times New Roman" w:hAnsi="Consolas" w:cs="Times New Roman"/>
+          <w:color w:val="D4D4D4"/>
+          <w:sz w:val="21"/>
+          <w:szCs w:val="21"/>
+        </w:rPr>
+        <w:t xml:space="preserve"> </w:t>
+      </w:r>
+      <w:r>
+        <w:rPr>
+          <w:rFonts w:ascii="Consolas" w:eastAsia="Times New Roman" w:hAnsi="Consolas" w:cs="Times New Roman"/>
+          <w:color w:val="4FC1FF"/>
+          <w:sz w:val="21"/>
+          <w:szCs w:val="21"/>
+        </w:rPr>
+        <w:t>propertyForSale</w:t>
+      </w:r>
+      <w:r>
+        <w:rPr>
+          <w:rFonts w:ascii="Consolas" w:eastAsia="Times New Roman" w:hAnsi="Consolas" w:cs="Times New Roman"/>
+          <w:color w:val="D4D4D4"/>
+          <w:sz w:val="21"/>
+          <w:szCs w:val="21"/>
+        </w:rPr>
+        <w:t xml:space="preserve"> = </w:t>
+      </w:r>
+      <w:r>
+        <w:rPr>
+          <w:rFonts w:ascii="Consolas" w:eastAsia="Times New Roman" w:hAnsi="Consolas" w:cs="Times New Roman"/>
+          <w:color w:val="C586C0"/>
+          <w:sz w:val="21"/>
+          <w:szCs w:val="21"/>
+        </w:rPr>
+        <w:t>await</w:t>
+      </w:r>
+      <w:r>
+        <w:rPr>
+          <w:rFonts w:ascii="Consolas" w:eastAsia="Times New Roman" w:hAnsi="Consolas" w:cs="Times New Roman"/>
+          <w:color w:val="D4D4D4"/>
+          <w:sz w:val="21"/>
+          <w:szCs w:val="21"/>
+        </w:rPr>
+        <w:t xml:space="preserve"> </w:t>
+      </w:r>
+      <w:r>
+        <w:rPr>
+          <w:rFonts w:ascii="Consolas" w:eastAsia="Times New Roman" w:hAnsi="Consolas" w:cs="Times New Roman"/>
+          <w:color w:val="DCDCAA"/>
+          <w:sz w:val="21"/>
+          <w:szCs w:val="21"/>
+        </w:rPr>
+        <w:t>fetchApi</w:t>
+      </w:r>
+      <w:r>
+        <w:rPr>
+          <w:rFonts w:ascii="Consolas" w:eastAsia="Times New Roman" w:hAnsi="Consolas" w:cs="Times New Roman"/>
+          <w:color w:val="D4D4D4"/>
+          <w:sz w:val="21"/>
+          <w:szCs w:val="21"/>
+        </w:rPr>
+        <w:t>(</w:t>
+      </w:r>
+      <w:r>
+        <w:rPr>
+          <w:rFonts w:ascii="Consolas" w:eastAsia="Times New Roman" w:hAnsi="Consolas" w:cs="Times New Roman"/>
+          <w:color w:val="CE9178"/>
+          <w:sz w:val="21"/>
+          <w:szCs w:val="21"/>
+        </w:rPr>
+        <w:t>`</w:t>
+      </w:r>
+      <w:r>
+        <w:rPr>
+          <w:rFonts w:ascii="Consolas" w:eastAsia="Times New Roman" w:hAnsi="Consolas" w:cs="Times New Roman"/>
+          <w:color w:val="569CD6"/>
+          <w:sz w:val="21"/>
+          <w:szCs w:val="21"/>
+        </w:rPr>
+        <w:t>${</w:t>
+      </w:r>
+      <w:r>
+        <w:rPr>
+          <w:rFonts w:ascii="Consolas" w:eastAsia="Times New Roman" w:hAnsi="Consolas" w:cs="Times New Roman"/>
+          <w:color w:val="4FC1FF"/>
+          <w:sz w:val="21"/>
+          <w:szCs w:val="21"/>
+        </w:rPr>
+        <w:t>baseUrl</w:t>
+      </w:r>
+      <w:r>
+        <w:rPr>
+          <w:rFonts w:ascii="Consolas" w:eastAsia="Times New Roman" w:hAnsi="Consolas" w:cs="Times New Roman"/>
+          <w:color w:val="569CD6"/>
+          <w:sz w:val="21"/>
+          <w:szCs w:val="21"/>
+        </w:rPr>
+        <w:t>}</w:t>
+      </w:r>
+      <w:r>
+        <w:rPr>
+          <w:rFonts w:ascii="Consolas" w:eastAsia="Times New Roman" w:hAnsi="Consolas" w:cs="Times New Roman"/>
+          <w:color w:val="CE9178"/>
+          <w:sz w:val="21"/>
+          <w:szCs w:val="21"/>
+        </w:rPr>
+        <w:t>/properties/list?locationExternalIDs=5002&amp;purpose=for-sale&amp;hitsPerPage=6`</w:t>
+      </w:r>
+      <w:r>
+        <w:rPr>
+          <w:rFonts w:ascii="Consolas" w:eastAsia="Times New Roman" w:hAnsi="Consolas" w:cs="Times New Roman"/>
+          <w:color w:val="D4D4D4"/>
+          <w:sz w:val="21"/>
+          <w:szCs w:val="21"/>
+        </w:rPr>
+        <w:t>);</w:t>
+      </w:r>
+    </w:p>
+    <w:p>
+      <w:pPr>
+        <w:shd w:val="clear" w:color="auto" w:fill="1E1E1E"/>
+        <w:spacing w:after="0" w:line="285" w:lineRule="atLeast"/>
+        <w:rPr>
+          <w:rFonts w:ascii="Consolas" w:eastAsia="Times New Roman" w:hAnsi="Consolas" w:cs="Times New Roman"/>
+          <w:color w:val="D4D4D4"/>
+          <w:sz w:val="21"/>
+          <w:szCs w:val="21"/>
+        </w:rPr>
+      </w:pPr>
+      <w:r>
+        <w:rPr>
+          <w:rFonts w:ascii="Consolas" w:eastAsia="Times New Roman" w:hAnsi="Consolas" w:cs="Times New Roman"/>
+          <w:color w:val="D4D4D4"/>
+          <w:sz w:val="21"/>
+          <w:szCs w:val="21"/>
+        </w:rPr>
+        <w:t xml:space="preserve">  </w:t>
+      </w:r>
+      <w:r>
+        <w:rPr>
+          <w:rFonts w:ascii="Consolas" w:eastAsia="Times New Roman" w:hAnsi="Consolas" w:cs="Times New Roman"/>
+          <w:color w:val="569CD6"/>
+          <w:sz w:val="21"/>
+          <w:szCs w:val="21"/>
+        </w:rPr>
+        <w:t>const</w:t>
+      </w:r>
+      <w:r>
+        <w:rPr>
+          <w:rFonts w:ascii="Consolas" w:eastAsia="Times New Roman" w:hAnsi="Consolas" w:cs="Times New Roman"/>
+          <w:color w:val="D4D4D4"/>
+          <w:sz w:val="21"/>
+          <w:szCs w:val="21"/>
+        </w:rPr>
+        <w:t xml:space="preserve"> </w:t>
+      </w:r>
+      <w:r>
+        <w:rPr>
+          <w:rFonts w:ascii="Consolas" w:eastAsia="Times New Roman" w:hAnsi="Consolas" w:cs="Times New Roman"/>
+          <w:color w:val="4FC1FF"/>
+          <w:sz w:val="21"/>
+          <w:szCs w:val="21"/>
+        </w:rPr>
+        <w:t>propertyForRent</w:t>
+      </w:r>
+      <w:r>
+        <w:rPr>
+          <w:rFonts w:ascii="Consolas" w:eastAsia="Times New Roman" w:hAnsi="Consolas" w:cs="Times New Roman"/>
+          <w:color w:val="D4D4D4"/>
+          <w:sz w:val="21"/>
+          <w:szCs w:val="21"/>
+        </w:rPr>
+        <w:t xml:space="preserve"> = </w:t>
+      </w:r>
+      <w:r>
+        <w:rPr>
+          <w:rFonts w:ascii="Consolas" w:eastAsia="Times New Roman" w:hAnsi="Consolas" w:cs="Times New Roman"/>
+          <w:color w:val="C586C0"/>
+          <w:sz w:val="21"/>
+          <w:szCs w:val="21"/>
+        </w:rPr>
+        <w:t>await</w:t>
+      </w:r>
+      <w:r>
+        <w:rPr>
+          <w:rFonts w:ascii="Consolas" w:eastAsia="Times New Roman" w:hAnsi="Consolas" w:cs="Times New Roman"/>
+          <w:color w:val="D4D4D4"/>
+          <w:sz w:val="21"/>
+          <w:szCs w:val="21"/>
+        </w:rPr>
+        <w:t xml:space="preserve"> </w:t>
+      </w:r>
+      <w:r>
+        <w:rPr>
+          <w:rFonts w:ascii="Consolas" w:eastAsia="Times New Roman" w:hAnsi="Consolas" w:cs="Times New Roman"/>
+          <w:color w:val="DCDCAA"/>
+          <w:sz w:val="21"/>
+          <w:szCs w:val="21"/>
+        </w:rPr>
+        <w:t>fetchApi</w:t>
+      </w:r>
+      <w:r>
+        <w:rPr>
+          <w:rFonts w:ascii="Consolas" w:eastAsia="Times New Roman" w:hAnsi="Consolas" w:cs="Times New Roman"/>
+          <w:color w:val="D4D4D4"/>
+          <w:sz w:val="21"/>
+          <w:szCs w:val="21"/>
+        </w:rPr>
+        <w:t>(</w:t>
+      </w:r>
+      <w:r>
+        <w:rPr>
+          <w:rFonts w:ascii="Consolas" w:eastAsia="Times New Roman" w:hAnsi="Consolas" w:cs="Times New Roman"/>
+          <w:color w:val="CE9178"/>
+          <w:sz w:val="21"/>
+          <w:szCs w:val="21"/>
+        </w:rPr>
+        <w:t>`</w:t>
+      </w:r>
+      <w:r>
+        <w:rPr>
+          <w:rFonts w:ascii="Consolas" w:eastAsia="Times New Roman" w:hAnsi="Consolas" w:cs="Times New Roman"/>
+          <w:color w:val="569CD6"/>
+          <w:sz w:val="21"/>
+          <w:szCs w:val="21"/>
+        </w:rPr>
+        <w:t>${</w:t>
+      </w:r>
+      <w:r>
+        <w:rPr>
+          <w:rFonts w:ascii="Consolas" w:eastAsia="Times New Roman" w:hAnsi="Consolas" w:cs="Times New Roman"/>
+          <w:color w:val="4FC1FF"/>
+          <w:sz w:val="21"/>
+          <w:szCs w:val="21"/>
+        </w:rPr>
+        <w:t>baseUrl</w:t>
+      </w:r>
+      <w:r>
+        <w:rPr>
+          <w:rFonts w:ascii="Consolas" w:eastAsia="Times New Roman" w:hAnsi="Consolas" w:cs="Times New Roman"/>
+          <w:color w:val="569CD6"/>
+          <w:sz w:val="21"/>
+          <w:szCs w:val="21"/>
+        </w:rPr>
+        <w:t>}</w:t>
+      </w:r>
+      <w:r>
+        <w:rPr>
+          <w:rFonts w:ascii="Consolas" w:eastAsia="Times New Roman" w:hAnsi="Consolas" w:cs="Times New Roman"/>
+          <w:color w:val="CE9178"/>
+          <w:sz w:val="21"/>
+          <w:szCs w:val="21"/>
+        </w:rPr>
+        <w:t>/properties/list?locationExternalIDs=5002&amp;purpose=for-rent&amp;hitsPerPage=6`</w:t>
+      </w:r>
+      <w:r>
+        <w:rPr>
+          <w:rFonts w:ascii="Consolas" w:eastAsia="Times New Roman" w:hAnsi="Consolas" w:cs="Times New Roman"/>
+          <w:color w:val="D4D4D4"/>
+          <w:sz w:val="21"/>
+          <w:szCs w:val="21"/>
+        </w:rPr>
+        <w:t>);</w:t>
+      </w:r>
+    </w:p>
+    <w:p>
+      <w:pPr>
+        <w:shd w:val="clear" w:color="auto" w:fill="1E1E1E"/>
+        <w:spacing w:after="0" w:line="285" w:lineRule="atLeast"/>
+        <w:rPr>
+          <w:rFonts w:ascii="Consolas" w:eastAsia="Times New Roman" w:hAnsi="Consolas" w:cs="Times New Roman"/>
+          <w:color w:val="D4D4D4"/>
+          <w:sz w:val="21"/>
+          <w:szCs w:val="21"/>
+        </w:rPr>
+      </w:pPr>
+    </w:p>
+    <w:p>
+      <w:pPr>
+        <w:shd w:val="clear" w:color="auto" w:fill="1E1E1E"/>
+        <w:spacing w:after="0" w:line="285" w:lineRule="atLeast"/>
+        <w:rPr>
+          <w:rFonts w:ascii="Consolas" w:eastAsia="Times New Roman" w:hAnsi="Consolas" w:cs="Times New Roman"/>
+          <w:color w:val="D4D4D4"/>
+          <w:sz w:val="21"/>
+          <w:szCs w:val="21"/>
+        </w:rPr>
+      </w:pPr>
+      <w:r>
+        <w:rPr>
+          <w:rFonts w:ascii="Consolas" w:eastAsia="Times New Roman" w:hAnsi="Consolas" w:cs="Times New Roman"/>
+          <w:color w:val="D4D4D4"/>
+          <w:sz w:val="21"/>
+          <w:szCs w:val="21"/>
+        </w:rPr>
+        <w:t xml:space="preserve">  </w:t>
+      </w:r>
+      <w:r>
+        <w:rPr>
+          <w:rFonts w:ascii="Consolas" w:eastAsia="Times New Roman" w:hAnsi="Consolas" w:cs="Times New Roman"/>
+          <w:color w:val="C586C0"/>
+          <w:sz w:val="21"/>
+          <w:szCs w:val="21"/>
+        </w:rPr>
+        <w:t>return</w:t>
+      </w:r>
+      <w:r>
+        <w:rPr>
+          <w:rFonts w:ascii="Consolas" w:eastAsia="Times New Roman" w:hAnsi="Consolas" w:cs="Times New Roman"/>
+          <w:color w:val="D4D4D4"/>
+          <w:sz w:val="21"/>
+          <w:szCs w:val="21"/>
+        </w:rPr>
+        <w:t xml:space="preserve"> {</w:t>
+      </w:r>
+    </w:p>
+    <w:p>
+      <w:pPr>
+        <w:shd w:val="clear" w:color="auto" w:fill="1E1E1E"/>
+        <w:spacing w:after="0" w:line="285" w:lineRule="atLeast"/>
+        <w:rPr>
+          <w:rFonts w:ascii="Consolas" w:eastAsia="Times New Roman" w:hAnsi="Consolas" w:cs="Times New Roman"/>
+          <w:color w:val="D4D4D4"/>
+          <w:sz w:val="21"/>
+          <w:szCs w:val="21"/>
+        </w:rPr>
+      </w:pPr>
+      <w:r>
+        <w:rPr>
+          <w:rFonts w:ascii="Consolas" w:eastAsia="Times New Roman" w:hAnsi="Consolas" w:cs="Times New Roman"/>
+          <w:color w:val="D4D4D4"/>
+          <w:sz w:val="21"/>
+          <w:szCs w:val="21"/>
+        </w:rPr>
+        <w:t xml:space="preserve">    </w:t>
+      </w:r>
+      <w:r>
+        <w:rPr>
+          <w:rFonts w:ascii="Consolas" w:eastAsia="Times New Roman" w:hAnsi="Consolas" w:cs="Times New Roman"/>
+          <w:color w:val="9CDCFE"/>
+          <w:sz w:val="21"/>
+          <w:szCs w:val="21"/>
+        </w:rPr>
+        <w:t>props:</w:t>
+      </w:r>
+      <w:r>
+        <w:rPr>
+          <w:rFonts w:ascii="Consolas" w:eastAsia="Times New Roman" w:hAnsi="Consolas" w:cs="Times New Roman"/>
+          <w:color w:val="D4D4D4"/>
+          <w:sz w:val="21"/>
+          <w:szCs w:val="21"/>
+        </w:rPr>
+        <w:t xml:space="preserve"> {</w:t>
+      </w:r>
+    </w:p>
+    <w:p>
+      <w:pPr>
+        <w:shd w:val="clear" w:color="auto" w:fill="1E1E1E"/>
+        <w:spacing w:after="0" w:line="285" w:lineRule="atLeast"/>
+        <w:rPr>
+          <w:rFonts w:ascii="Consolas" w:eastAsia="Times New Roman" w:hAnsi="Consolas" w:cs="Times New Roman"/>
+          <w:color w:val="D4D4D4"/>
+          <w:sz w:val="21"/>
+          <w:szCs w:val="21"/>
+        </w:rPr>
+      </w:pPr>
+      <w:r>
+        <w:rPr>
+          <w:rFonts w:ascii="Consolas" w:eastAsia="Times New Roman" w:hAnsi="Consolas" w:cs="Times New Roman"/>
+          <w:color w:val="D4D4D4"/>
+          <w:sz w:val="21"/>
+          <w:szCs w:val="21"/>
+        </w:rPr>
+        <w:t xml:space="preserve">      </w:t>
+      </w:r>
+      <w:r>
+        <w:rPr>
+          <w:rFonts w:ascii="Consolas" w:eastAsia="Times New Roman" w:hAnsi="Consolas" w:cs="Times New Roman"/>
+          <w:color w:val="9CDCFE"/>
+          <w:sz w:val="21"/>
+          <w:szCs w:val="21"/>
+        </w:rPr>
+        <w:t>propertiesForSale:</w:t>
+      </w:r>
+      <w:r>
+        <w:rPr>
+          <w:rFonts w:ascii="Consolas" w:eastAsia="Times New Roman" w:hAnsi="Consolas" w:cs="Times New Roman"/>
+          <w:color w:val="D4D4D4"/>
+          <w:sz w:val="21"/>
+          <w:szCs w:val="21"/>
+        </w:rPr>
+        <w:t xml:space="preserve"> </w:t>
+      </w:r>
+      <w:r>
+        <w:rPr>
+          <w:rFonts w:ascii="Consolas" w:eastAsia="Times New Roman" w:hAnsi="Consolas" w:cs="Times New Roman"/>
+          <w:color w:val="4FC1FF"/>
+          <w:sz w:val="21"/>
+          <w:szCs w:val="21"/>
+        </w:rPr>
+        <w:t>propertyForSale</w:t>
+      </w:r>
+      <w:r>
+        <w:rPr>
+          <w:rFonts w:ascii="Consolas" w:eastAsia="Times New Roman" w:hAnsi="Consolas" w:cs="Times New Roman"/>
+          <w:color w:val="D4D4D4"/>
+          <w:sz w:val="21"/>
+          <w:szCs w:val="21"/>
+        </w:rPr>
+        <w:t>?.</w:t>
+      </w:r>
+      <w:r>
+        <w:rPr>
+          <w:rFonts w:ascii="Consolas" w:eastAsia="Times New Roman" w:hAnsi="Consolas" w:cs="Times New Roman"/>
+          <w:color w:val="9CDCFE"/>
+          <w:sz w:val="21"/>
+          <w:szCs w:val="21"/>
+        </w:rPr>
+        <w:t>hits</w:t>
+      </w:r>
+      <w:r>
+        <w:rPr>
+          <w:rFonts w:ascii="Consolas" w:eastAsia="Times New Roman" w:hAnsi="Consolas" w:cs="Times New Roman"/>
+          <w:color w:val="D4D4D4"/>
+          <w:sz w:val="21"/>
+          <w:szCs w:val="21"/>
+        </w:rPr>
+        <w:t>,</w:t>
+      </w:r>
+    </w:p>
+    <w:p>
+      <w:pPr>
+        <w:shd w:val="clear" w:color="auto" w:fill="1E1E1E"/>
+        <w:spacing w:after="0" w:line="285" w:lineRule="atLeast"/>
+        <w:rPr>
+          <w:rFonts w:ascii="Consolas" w:eastAsia="Times New Roman" w:hAnsi="Consolas" w:cs="Times New Roman"/>
+          <w:color w:val="D4D4D4"/>
+          <w:sz w:val="21"/>
+          <w:szCs w:val="21"/>
+        </w:rPr>
+      </w:pPr>
+      <w:r>
+        <w:rPr>
+          <w:rFonts w:ascii="Consolas" w:eastAsia="Times New Roman" w:hAnsi="Consolas" w:cs="Times New Roman"/>
+          <w:color w:val="D4D4D4"/>
+          <w:sz w:val="21"/>
+          <w:szCs w:val="21"/>
+        </w:rPr>
+        <w:t xml:space="preserve">      </w:t>
+      </w:r>
+      <w:r>
+        <w:rPr>
+          <w:rFonts w:ascii="Consolas" w:eastAsia="Times New Roman" w:hAnsi="Consolas" w:cs="Times New Roman"/>
+          <w:color w:val="9CDCFE"/>
+          <w:sz w:val="21"/>
+          <w:szCs w:val="21"/>
+        </w:rPr>
+        <w:t>propertiesForRent:</w:t>
+      </w:r>
+      <w:r>
+        <w:rPr>
+          <w:rFonts w:ascii="Consolas" w:eastAsia="Times New Roman" w:hAnsi="Consolas" w:cs="Times New Roman"/>
+          <w:color w:val="D4D4D4"/>
+          <w:sz w:val="21"/>
+          <w:szCs w:val="21"/>
+        </w:rPr>
+        <w:t xml:space="preserve"> </w:t>
+      </w:r>
+      <w:r>
+        <w:rPr>
+          <w:rFonts w:ascii="Consolas" w:eastAsia="Times New Roman" w:hAnsi="Consolas" w:cs="Times New Roman"/>
+          <w:color w:val="4FC1FF"/>
+          <w:sz w:val="21"/>
+          <w:szCs w:val="21"/>
+        </w:rPr>
+        <w:t>propertyForRent</w:t>
+      </w:r>
+      <w:r>
+        <w:rPr>
+          <w:rFonts w:ascii="Consolas" w:eastAsia="Times New Roman" w:hAnsi="Consolas" w:cs="Times New Roman"/>
+          <w:color w:val="D4D4D4"/>
+          <w:sz w:val="21"/>
+          <w:szCs w:val="21"/>
+        </w:rPr>
+        <w:t>?.</w:t>
+      </w:r>
+      <w:r>
+        <w:rPr>
+          <w:rFonts w:ascii="Consolas" w:eastAsia="Times New Roman" w:hAnsi="Consolas" w:cs="Times New Roman"/>
+          <w:color w:val="9CDCFE"/>
+          <w:sz w:val="21"/>
+          <w:szCs w:val="21"/>
+        </w:rPr>
+        <w:t>hits</w:t>
+      </w:r>
+      <w:r>
+        <w:rPr>
+          <w:rFonts w:ascii="Consolas" w:eastAsia="Times New Roman" w:hAnsi="Consolas" w:cs="Times New Roman"/>
+          <w:color w:val="D4D4D4"/>
+          <w:sz w:val="21"/>
+          <w:szCs w:val="21"/>
+        </w:rPr>
+        <w:t>,</w:t>
+      </w:r>
+    </w:p>
+    <w:p>
+      <w:pPr>
+        <w:shd w:val="clear" w:color="auto" w:fill="1E1E1E"/>
+        <w:spacing w:after="0" w:line="285" w:lineRule="atLeast"/>
+        <w:rPr>
+          <w:rFonts w:ascii="Consolas" w:eastAsia="Times New Roman" w:hAnsi="Consolas" w:cs="Times New Roman"/>
+          <w:color w:val="D4D4D4"/>
+          <w:sz w:val="21"/>
+          <w:szCs w:val="21"/>
+        </w:rPr>
+      </w:pPr>
+      <w:r>
+        <w:rPr>
+          <w:rFonts w:ascii="Consolas" w:eastAsia="Times New Roman" w:hAnsi="Consolas" w:cs="Times New Roman"/>
+          <w:color w:val="D4D4D4"/>
+          <w:sz w:val="21"/>
+          <w:szCs w:val="21"/>
+        </w:rPr>
+        <w:t>    }</w:t>
+      </w:r>
+    </w:p>
+    <w:p>
+      <w:pPr>
+        <w:shd w:val="clear" w:color="auto" w:fill="1E1E1E"/>
+        <w:spacing w:after="0" w:line="285" w:lineRule="atLeast"/>
+        <w:rPr>
+          <w:rFonts w:ascii="Consolas" w:eastAsia="Times New Roman" w:hAnsi="Consolas" w:cs="Times New Roman"/>
+          <w:color w:val="D4D4D4"/>
+          <w:sz w:val="21"/>
+          <w:szCs w:val="21"/>
+        </w:rPr>
+      </w:pPr>
+      <w:r>
+        <w:rPr>
+          <w:rFonts w:ascii="Consolas" w:eastAsia="Times New Roman" w:hAnsi="Consolas" w:cs="Times New Roman"/>
+          <w:color w:val="D4D4D4"/>
+          <w:sz w:val="21"/>
+          <w:szCs w:val="21"/>
+        </w:rPr>
+        <w:t>  }</w:t>
+      </w:r>
+    </w:p>
+    <w:p>
+      <w:pPr>
+        <w:shd w:val="clear" w:color="auto" w:fill="1E1E1E"/>
+        <w:spacing w:after="0" w:line="285" w:lineRule="atLeast"/>
+        <w:rPr>
+          <w:rFonts w:ascii="Consolas" w:eastAsia="Times New Roman" w:hAnsi="Consolas" w:cs="Times New Roman"/>
+          <w:color w:val="D4D4D4"/>
+          <w:sz w:val="21"/>
+          <w:szCs w:val="21"/>
+        </w:rPr>
+      </w:pPr>
+    </w:p>
+    <w:p>
+      <w:pPr>
+        <w:shd w:val="clear" w:color="auto" w:fill="1E1E1E"/>
+        <w:spacing w:after="0" w:line="285" w:lineRule="atLeast"/>
+        <w:rPr>
+          <w:rFonts w:ascii="Consolas" w:eastAsia="Times New Roman" w:hAnsi="Consolas" w:cs="Times New Roman"/>
+          <w:color w:val="D4D4D4"/>
+          <w:sz w:val="21"/>
+          <w:szCs w:val="21"/>
+        </w:rPr>
+      </w:pPr>
+      <w:r>
+        <w:rPr>
+          <w:rFonts w:ascii="Consolas" w:eastAsia="Times New Roman" w:hAnsi="Consolas" w:cs="Times New Roman"/>
+          <w:color w:val="D4D4D4"/>
+          <w:sz w:val="21"/>
+          <w:szCs w:val="21"/>
+        </w:rPr>
+        <w:t>}</w:t>
+      </w:r>
+    </w:p>
+    <w:p/>
+    <w:p>
+      <w:r>
+        <w:t>Now we can use these props and map over them</w:t>
+      </w:r>
+    </w:p>
+    <w:p/>
     <w:sectPr>
       <w:pgSz w:w="12240" w:h="15840"/>
       <w:pgMar w:top="1440" w:right="1440" w:bottom="1440" w:left="1440" w:header="720" w:footer="720" w:gutter="0"/>

</xml_diff>